<commit_message>
amendede project, resume, about
</commit_message>
<xml_diff>
--- a/public/Chun Hin Yim Henry.docx
+++ b/public/Chun Hin Yim Henry.docx
@@ -333,7 +333,34 @@
           <w:szCs w:val="24"/>
           <w:lang w:eastAsia="en-CA"/>
         </w:rPr>
-        <w:t>Current student pursuing a Diploma in Software Engineering Technician at Centennial College.</w:t>
+        <w:t>A</w:t>
+      </w:r>
+      <w:r>
+        <w:rPr>
+          <w:rFonts w:ascii="Times New Roman" w:eastAsia="Times New Roman" w:hAnsi="Times New Roman" w:cs="Arial"/>
+          <w:sz w:val="24"/>
+          <w:szCs w:val="24"/>
+          <w:lang w:eastAsia="en-CA"/>
+        </w:rPr>
+        <w:t xml:space="preserve"> Diploma in Software Engineering Technician </w:t>
+      </w:r>
+      <w:r>
+        <w:rPr>
+          <w:rFonts w:ascii="Times New Roman" w:eastAsia="Times New Roman" w:hAnsi="Times New Roman" w:cs="Arial"/>
+          <w:sz w:val="24"/>
+          <w:szCs w:val="24"/>
+          <w:lang w:eastAsia="en-CA"/>
+        </w:rPr>
+        <w:t xml:space="preserve">Student </w:t>
+      </w:r>
+      <w:r>
+        <w:rPr>
+          <w:rFonts w:ascii="Times New Roman" w:eastAsia="Times New Roman" w:hAnsi="Times New Roman" w:cs="Arial"/>
+          <w:sz w:val="24"/>
+          <w:szCs w:val="24"/>
+          <w:lang w:eastAsia="en-CA"/>
+        </w:rPr>
+        <w:t>at Centennial College.</w:t>
       </w:r>
     </w:p>
     <w:p>
@@ -799,7 +826,6 @@
           <w:szCs w:val="24"/>
         </w:rPr>
         <w:tab/>
-        <w:t xml:space="preserve">    </w:t>
       </w:r>
       <w:r>
         <w:rPr>
@@ -867,25 +893,7 @@
           <w:sz w:val="24"/>
           <w:szCs w:val="24"/>
         </w:rPr>
-        <w:t xml:space="preserve">Earned a </w:t>
-      </w:r>
-      <w:proofErr w:type="gramStart"/>
-      <w:r>
-        <w:rPr>
-          <w:rFonts w:ascii="Times New Roman" w:hAnsi="Times New Roman" w:cs="Times New Roman"/>
-          <w:sz w:val="24"/>
-          <w:szCs w:val="24"/>
-        </w:rPr>
-        <w:t>Second Class</w:t>
-      </w:r>
-      <w:proofErr w:type="gramEnd"/>
-      <w:r>
-        <w:rPr>
-          <w:rFonts w:ascii="Times New Roman" w:hAnsi="Times New Roman" w:cs="Times New Roman"/>
-          <w:sz w:val="24"/>
-          <w:szCs w:val="24"/>
-        </w:rPr>
-        <w:t xml:space="preserve"> Honor (Division One) in the major of Politics and Public Administration.</w:t>
+        <w:t>Earned a Second Class Honor (Division One) in the major of Politics and Public Administration.</w:t>
       </w:r>
     </w:p>
     <w:p>
@@ -1137,6 +1145,620 @@
         <w:jc w:val="center"/>
         <w:rPr>
           <w:rFonts w:ascii="Times New Roman" w:hAnsi="Times New Roman" w:cs="Times New Roman"/>
+          <w:b/>
+          <w:bCs/>
+          <w:sz w:val="24"/>
+          <w:szCs w:val="24"/>
+        </w:rPr>
+      </w:pPr>
+      <w:r>
+        <w:rPr>
+          <w:rFonts w:ascii="Times New Roman" w:hAnsi="Times New Roman" w:cs="Times New Roman"/>
+          <w:b/>
+          <w:bCs/>
+          <w:sz w:val="24"/>
+          <w:szCs w:val="24"/>
+        </w:rPr>
+        <w:t>PROJECTS</w:t>
+      </w:r>
+    </w:p>
+    <w:p>
+      <w:pPr>
+        <w:spacing w:after="0"/>
+        <w:rPr>
+          <w:rFonts w:ascii="Times New Roman" w:hAnsi="Times New Roman" w:cs="Times New Roman"/>
+          <w:b/>
+          <w:bCs/>
+          <w:sz w:val="24"/>
+          <w:szCs w:val="24"/>
+        </w:rPr>
+      </w:pPr>
+      <w:proofErr w:type="spellStart"/>
+      <w:r>
+        <w:rPr>
+          <w:rFonts w:ascii="Times New Roman" w:hAnsi="Times New Roman" w:cs="Times New Roman"/>
+          <w:b/>
+          <w:bCs/>
+          <w:sz w:val="24"/>
+          <w:szCs w:val="24"/>
+        </w:rPr>
+        <w:t>Seekver</w:t>
+      </w:r>
+      <w:proofErr w:type="spellEnd"/>
+      <w:r>
+        <w:rPr>
+          <w:rFonts w:ascii="Times New Roman" w:hAnsi="Times New Roman" w:cs="Times New Roman"/>
+          <w:b/>
+          <w:bCs/>
+          <w:sz w:val="24"/>
+          <w:szCs w:val="24"/>
+        </w:rPr>
+        <w:tab/>
+      </w:r>
+      <w:r>
+        <w:rPr>
+          <w:rFonts w:ascii="Times New Roman" w:hAnsi="Times New Roman" w:cs="Times New Roman"/>
+          <w:b/>
+          <w:bCs/>
+          <w:sz w:val="24"/>
+          <w:szCs w:val="24"/>
+        </w:rPr>
+        <w:tab/>
+      </w:r>
+      <w:r>
+        <w:rPr>
+          <w:rFonts w:ascii="Times New Roman" w:hAnsi="Times New Roman" w:cs="Times New Roman"/>
+          <w:b/>
+          <w:bCs/>
+          <w:sz w:val="24"/>
+          <w:szCs w:val="24"/>
+        </w:rPr>
+        <w:tab/>
+      </w:r>
+      <w:r>
+        <w:rPr>
+          <w:rFonts w:ascii="Times New Roman" w:hAnsi="Times New Roman" w:cs="Times New Roman"/>
+          <w:b/>
+          <w:bCs/>
+          <w:sz w:val="24"/>
+          <w:szCs w:val="24"/>
+        </w:rPr>
+        <w:tab/>
+      </w:r>
+      <w:r>
+        <w:rPr>
+          <w:rFonts w:ascii="Times New Roman" w:hAnsi="Times New Roman" w:cs="Times New Roman"/>
+          <w:b/>
+          <w:bCs/>
+          <w:sz w:val="24"/>
+          <w:szCs w:val="24"/>
+        </w:rPr>
+        <w:tab/>
+      </w:r>
+      <w:r>
+        <w:rPr>
+          <w:rFonts w:ascii="Times New Roman" w:hAnsi="Times New Roman" w:cs="Times New Roman"/>
+          <w:b/>
+          <w:bCs/>
+          <w:sz w:val="24"/>
+          <w:szCs w:val="24"/>
+        </w:rPr>
+        <w:tab/>
+      </w:r>
+      <w:r>
+        <w:rPr>
+          <w:rFonts w:ascii="Times New Roman" w:hAnsi="Times New Roman" w:cs="Times New Roman"/>
+          <w:b/>
+          <w:bCs/>
+          <w:sz w:val="24"/>
+          <w:szCs w:val="24"/>
+        </w:rPr>
+        <w:tab/>
+      </w:r>
+      <w:r>
+        <w:rPr>
+          <w:rFonts w:ascii="Times New Roman" w:hAnsi="Times New Roman" w:cs="Times New Roman"/>
+          <w:b/>
+          <w:bCs/>
+          <w:sz w:val="24"/>
+          <w:szCs w:val="24"/>
+        </w:rPr>
+        <w:tab/>
+      </w:r>
+      <w:r>
+        <w:rPr>
+          <w:rFonts w:ascii="Times New Roman" w:hAnsi="Times New Roman" w:cs="Times New Roman"/>
+          <w:b/>
+          <w:bCs/>
+          <w:sz w:val="24"/>
+          <w:szCs w:val="24"/>
+        </w:rPr>
+        <w:tab/>
+      </w:r>
+    </w:p>
+    <w:p>
+      <w:pPr>
+        <w:spacing w:after="0"/>
+        <w:jc w:val="both"/>
+        <w:rPr>
+          <w:rFonts w:ascii="Times New Roman" w:hAnsi="Times New Roman" w:cs="Times New Roman"/>
+          <w:sz w:val="24"/>
+          <w:szCs w:val="24"/>
+        </w:rPr>
+      </w:pPr>
+      <w:hyperlink r:id="rId7" w:history="1">
+        <w:r>
+          <w:rPr>
+            <w:rStyle w:val="Hyperlink"/>
+            <w:rFonts w:ascii="Times New Roman" w:hAnsi="Times New Roman" w:cs="Times New Roman"/>
+            <w:sz w:val="24"/>
+            <w:szCs w:val="24"/>
+          </w:rPr>
+          <w:t>https://seekver.netlify.app/home</w:t>
+        </w:r>
+      </w:hyperlink>
+      <w:r>
+        <w:rPr>
+          <w:rFonts w:ascii="Times New Roman" w:hAnsi="Times New Roman" w:cs="Times New Roman"/>
+          <w:b/>
+          <w:bCs/>
+          <w:sz w:val="24"/>
+          <w:szCs w:val="24"/>
+        </w:rPr>
+        <w:tab/>
+      </w:r>
+      <w:r>
+        <w:rPr>
+          <w:rFonts w:ascii="Times New Roman" w:hAnsi="Times New Roman" w:cs="Times New Roman"/>
+          <w:b/>
+          <w:bCs/>
+          <w:sz w:val="24"/>
+          <w:szCs w:val="24"/>
+        </w:rPr>
+        <w:tab/>
+      </w:r>
+      <w:r>
+        <w:rPr>
+          <w:rFonts w:ascii="Times New Roman" w:hAnsi="Times New Roman" w:cs="Times New Roman"/>
+          <w:b/>
+          <w:bCs/>
+          <w:sz w:val="24"/>
+          <w:szCs w:val="24"/>
+        </w:rPr>
+        <w:tab/>
+      </w:r>
+      <w:r>
+        <w:rPr>
+          <w:rFonts w:ascii="Times New Roman" w:hAnsi="Times New Roman" w:cs="Times New Roman"/>
+          <w:b/>
+          <w:bCs/>
+          <w:sz w:val="24"/>
+          <w:szCs w:val="24"/>
+        </w:rPr>
+        <w:tab/>
+      </w:r>
+      <w:r>
+        <w:rPr>
+          <w:rFonts w:ascii="Times New Roman" w:hAnsi="Times New Roman" w:cs="Times New Roman"/>
+          <w:b/>
+          <w:bCs/>
+          <w:sz w:val="24"/>
+          <w:szCs w:val="24"/>
+        </w:rPr>
+        <w:tab/>
+      </w:r>
+      <w:r>
+        <w:rPr>
+          <w:rFonts w:ascii="Times New Roman" w:hAnsi="Times New Roman" w:cs="Times New Roman"/>
+          <w:b/>
+          <w:bCs/>
+          <w:sz w:val="24"/>
+          <w:szCs w:val="24"/>
+        </w:rPr>
+        <w:tab/>
+      </w:r>
+      <w:r>
+        <w:rPr>
+          <w:rFonts w:ascii="Times New Roman" w:hAnsi="Times New Roman" w:cs="Times New Roman"/>
+          <w:b/>
+          <w:bCs/>
+          <w:sz w:val="24"/>
+          <w:szCs w:val="24"/>
+        </w:rPr>
+        <w:t>July 202</w:t>
+      </w:r>
+      <w:r>
+        <w:rPr>
+          <w:rFonts w:ascii="Times New Roman" w:hAnsi="Times New Roman" w:cs="Times New Roman"/>
+          <w:b/>
+          <w:bCs/>
+          <w:sz w:val="24"/>
+          <w:szCs w:val="24"/>
+        </w:rPr>
+        <w:t>3</w:t>
+      </w:r>
+      <w:r>
+        <w:rPr>
+          <w:rFonts w:ascii="Times New Roman" w:hAnsi="Times New Roman" w:cs="Times New Roman"/>
+          <w:b/>
+          <w:bCs/>
+          <w:sz w:val="24"/>
+          <w:szCs w:val="24"/>
+        </w:rPr>
+        <w:t xml:space="preserve"> – </w:t>
+      </w:r>
+      <w:r>
+        <w:rPr>
+          <w:rFonts w:ascii="Times New Roman" w:hAnsi="Times New Roman" w:cs="Times New Roman"/>
+          <w:b/>
+          <w:bCs/>
+          <w:sz w:val="24"/>
+          <w:szCs w:val="24"/>
+        </w:rPr>
+        <w:t>Present</w:t>
+      </w:r>
+    </w:p>
+    <w:p>
+      <w:pPr>
+        <w:spacing w:after="0"/>
+        <w:rPr>
+          <w:rFonts w:ascii="Times New Roman" w:hAnsi="Times New Roman" w:cs="Times New Roman"/>
+          <w:b/>
+          <w:bCs/>
+          <w:sz w:val="24"/>
+          <w:szCs w:val="24"/>
+        </w:rPr>
+      </w:pPr>
+      <w:r>
+        <w:rPr>
+          <w:rFonts w:ascii="Times New Roman" w:hAnsi="Times New Roman" w:cs="Times New Roman"/>
+          <w:b/>
+          <w:bCs/>
+          <w:sz w:val="24"/>
+          <w:szCs w:val="24"/>
+        </w:rPr>
+        <w:tab/>
+      </w:r>
+      <w:r>
+        <w:rPr>
+          <w:rFonts w:ascii="Times New Roman" w:hAnsi="Times New Roman" w:cs="Times New Roman"/>
+          <w:b/>
+          <w:bCs/>
+          <w:sz w:val="24"/>
+          <w:szCs w:val="24"/>
+        </w:rPr>
+        <w:tab/>
+      </w:r>
+      <w:r>
+        <w:rPr>
+          <w:rFonts w:ascii="Times New Roman" w:hAnsi="Times New Roman" w:cs="Times New Roman"/>
+          <w:b/>
+          <w:bCs/>
+          <w:sz w:val="24"/>
+          <w:szCs w:val="24"/>
+        </w:rPr>
+        <w:tab/>
+      </w:r>
+      <w:r>
+        <w:rPr>
+          <w:rFonts w:ascii="Times New Roman" w:hAnsi="Times New Roman" w:cs="Times New Roman"/>
+          <w:b/>
+          <w:bCs/>
+          <w:sz w:val="24"/>
+          <w:szCs w:val="24"/>
+        </w:rPr>
+        <w:tab/>
+      </w:r>
+      <w:r>
+        <w:rPr>
+          <w:rFonts w:ascii="Times New Roman" w:hAnsi="Times New Roman" w:cs="Times New Roman"/>
+          <w:b/>
+          <w:bCs/>
+          <w:sz w:val="24"/>
+          <w:szCs w:val="24"/>
+        </w:rPr>
+        <w:tab/>
+      </w:r>
+      <w:r>
+        <w:rPr>
+          <w:rFonts w:ascii="Times New Roman" w:hAnsi="Times New Roman" w:cs="Times New Roman"/>
+          <w:b/>
+          <w:bCs/>
+          <w:sz w:val="24"/>
+          <w:szCs w:val="24"/>
+        </w:rPr>
+        <w:tab/>
+      </w:r>
+      <w:r>
+        <w:rPr>
+          <w:rFonts w:ascii="Times New Roman" w:hAnsi="Times New Roman" w:cs="Times New Roman"/>
+          <w:b/>
+          <w:bCs/>
+          <w:sz w:val="24"/>
+          <w:szCs w:val="24"/>
+        </w:rPr>
+        <w:tab/>
+      </w:r>
+      <w:r>
+        <w:rPr>
+          <w:rFonts w:ascii="Times New Roman" w:hAnsi="Times New Roman" w:cs="Times New Roman"/>
+          <w:b/>
+          <w:bCs/>
+          <w:sz w:val="24"/>
+          <w:szCs w:val="24"/>
+        </w:rPr>
+        <w:tab/>
+      </w:r>
+      <w:r>
+        <w:rPr>
+          <w:rFonts w:ascii="Times New Roman" w:hAnsi="Times New Roman" w:cs="Times New Roman"/>
+          <w:b/>
+          <w:bCs/>
+          <w:sz w:val="24"/>
+          <w:szCs w:val="24"/>
+        </w:rPr>
+        <w:tab/>
+      </w:r>
+    </w:p>
+    <w:p>
+      <w:pPr>
+        <w:spacing w:after="0"/>
+        <w:jc w:val="both"/>
+        <w:rPr>
+          <w:rFonts w:ascii="Times New Roman" w:hAnsi="Times New Roman" w:cs="Times New Roman"/>
+          <w:sz w:val="24"/>
+          <w:szCs w:val="24"/>
+        </w:rPr>
+      </w:pPr>
+      <w:proofErr w:type="spellStart"/>
+      <w:r>
+        <w:rPr>
+          <w:rFonts w:ascii="Times New Roman" w:hAnsi="Times New Roman" w:cs="Times New Roman"/>
+          <w:sz w:val="24"/>
+          <w:szCs w:val="24"/>
+        </w:rPr>
+        <w:t>Seekver</w:t>
+      </w:r>
+      <w:proofErr w:type="spellEnd"/>
+      <w:r>
+        <w:rPr>
+          <w:rFonts w:ascii="Times New Roman" w:hAnsi="Times New Roman" w:cs="Times New Roman"/>
+          <w:sz w:val="24"/>
+          <w:szCs w:val="24"/>
+        </w:rPr>
+        <w:t xml:space="preserve"> is a dynamic and user-friendly platform designed to connect problem seekers with skilled solvers. </w:t>
+      </w:r>
+      <w:r>
+        <w:rPr>
+          <w:rFonts w:ascii="Times New Roman" w:hAnsi="Times New Roman" w:cs="Times New Roman"/>
+          <w:sz w:val="24"/>
+          <w:szCs w:val="24"/>
+        </w:rPr>
+        <w:t>T</w:t>
+      </w:r>
+      <w:r>
+        <w:rPr>
+          <w:rFonts w:ascii="Times New Roman" w:hAnsi="Times New Roman" w:cs="Times New Roman"/>
+          <w:sz w:val="24"/>
+          <w:szCs w:val="24"/>
+        </w:rPr>
+        <w:t xml:space="preserve">he vision </w:t>
+      </w:r>
+      <w:r>
+        <w:rPr>
+          <w:rFonts w:ascii="Times New Roman" w:hAnsi="Times New Roman" w:cs="Times New Roman"/>
+          <w:sz w:val="24"/>
+          <w:szCs w:val="24"/>
+        </w:rPr>
+        <w:t xml:space="preserve">of </w:t>
+      </w:r>
+      <w:proofErr w:type="spellStart"/>
+      <w:r>
+        <w:rPr>
+          <w:rFonts w:ascii="Times New Roman" w:hAnsi="Times New Roman" w:cs="Times New Roman"/>
+          <w:sz w:val="24"/>
+          <w:szCs w:val="24"/>
+        </w:rPr>
+        <w:t>Seekver</w:t>
+      </w:r>
+      <w:proofErr w:type="spellEnd"/>
+      <w:r>
+        <w:rPr>
+          <w:rFonts w:ascii="Times New Roman" w:hAnsi="Times New Roman" w:cs="Times New Roman"/>
+          <w:sz w:val="24"/>
+          <w:szCs w:val="24"/>
+        </w:rPr>
+        <w:t xml:space="preserve"> is to b</w:t>
+      </w:r>
+      <w:r>
+        <w:rPr>
+          <w:rFonts w:ascii="Times New Roman" w:hAnsi="Times New Roman" w:cs="Times New Roman"/>
+          <w:sz w:val="24"/>
+          <w:szCs w:val="24"/>
+        </w:rPr>
+        <w:t>ecom</w:t>
+      </w:r>
+      <w:r>
+        <w:rPr>
+          <w:rFonts w:ascii="Times New Roman" w:hAnsi="Times New Roman" w:cs="Times New Roman"/>
+          <w:sz w:val="24"/>
+          <w:szCs w:val="24"/>
+        </w:rPr>
+        <w:t>e</w:t>
+      </w:r>
+      <w:r>
+        <w:rPr>
+          <w:rFonts w:ascii="Times New Roman" w:hAnsi="Times New Roman" w:cs="Times New Roman"/>
+          <w:sz w:val="24"/>
+          <w:szCs w:val="24"/>
+        </w:rPr>
+        <w:t xml:space="preserve"> the ultimate </w:t>
+      </w:r>
+      <w:r>
+        <w:rPr>
+          <w:rFonts w:ascii="Times New Roman" w:hAnsi="Times New Roman" w:cs="Times New Roman"/>
+          <w:sz w:val="24"/>
+          <w:szCs w:val="24"/>
+        </w:rPr>
+        <w:t>platform</w:t>
+      </w:r>
+      <w:r>
+        <w:rPr>
+          <w:rFonts w:ascii="Times New Roman" w:hAnsi="Times New Roman" w:cs="Times New Roman"/>
+          <w:sz w:val="24"/>
+          <w:szCs w:val="24"/>
+        </w:rPr>
+        <w:t xml:space="preserve"> for individuals seeking solutions and those equipped with the expertise to deliver them.</w:t>
+      </w:r>
+    </w:p>
+    <w:p>
+      <w:pPr>
+        <w:spacing w:after="0"/>
+        <w:jc w:val="both"/>
+        <w:rPr>
+          <w:rFonts w:ascii="Times New Roman" w:hAnsi="Times New Roman" w:cs="Times New Roman"/>
+          <w:sz w:val="24"/>
+          <w:szCs w:val="24"/>
+        </w:rPr>
+      </w:pPr>
+    </w:p>
+    <w:p>
+      <w:pPr>
+        <w:spacing w:after="0"/>
+        <w:jc w:val="both"/>
+        <w:rPr>
+          <w:rFonts w:ascii="Times New Roman" w:hAnsi="Times New Roman" w:cs="Times New Roman"/>
+          <w:sz w:val="24"/>
+          <w:szCs w:val="24"/>
+        </w:rPr>
+      </w:pPr>
+      <w:r>
+        <w:rPr>
+          <w:rFonts w:ascii="Times New Roman" w:hAnsi="Times New Roman" w:cs="Times New Roman"/>
+          <w:b/>
+          <w:bCs/>
+          <w:sz w:val="24"/>
+          <w:szCs w:val="24"/>
+        </w:rPr>
+        <w:t>Tech Stack:</w:t>
+      </w:r>
+    </w:p>
+    <w:p>
+      <w:pPr>
+        <w:pStyle w:val="ListParagraph"/>
+        <w:numPr>
+          <w:ilvl w:val="0"/>
+          <w:numId w:val="4"/>
+        </w:numPr>
+        <w:spacing w:after="0"/>
+        <w:jc w:val="both"/>
+        <w:rPr>
+          <w:rFonts w:ascii="Times New Roman" w:hAnsi="Times New Roman" w:cs="Times New Roman"/>
+          <w:sz w:val="24"/>
+          <w:szCs w:val="24"/>
+        </w:rPr>
+      </w:pPr>
+      <w:r>
+        <w:rPr>
+          <w:rFonts w:ascii="Times New Roman" w:hAnsi="Times New Roman" w:cs="Times New Roman"/>
+          <w:sz w:val="24"/>
+          <w:szCs w:val="24"/>
+        </w:rPr>
+        <w:t>MongoDB</w:t>
+      </w:r>
+    </w:p>
+    <w:p>
+      <w:pPr>
+        <w:pStyle w:val="ListParagraph"/>
+        <w:numPr>
+          <w:ilvl w:val="0"/>
+          <w:numId w:val="4"/>
+        </w:numPr>
+        <w:spacing w:after="0"/>
+        <w:jc w:val="both"/>
+        <w:rPr>
+          <w:rFonts w:ascii="Times New Roman" w:hAnsi="Times New Roman" w:cs="Times New Roman"/>
+          <w:sz w:val="24"/>
+          <w:szCs w:val="24"/>
+        </w:rPr>
+      </w:pPr>
+      <w:proofErr w:type="spellStart"/>
+      <w:r>
+        <w:rPr>
+          <w:rFonts w:ascii="Times New Roman" w:hAnsi="Times New Roman" w:cs="Times New Roman"/>
+          <w:sz w:val="24"/>
+          <w:szCs w:val="24"/>
+        </w:rPr>
+        <w:t>ExpressJS</w:t>
+      </w:r>
+      <w:proofErr w:type="spellEnd"/>
+    </w:p>
+    <w:p>
+      <w:pPr>
+        <w:pStyle w:val="ListParagraph"/>
+        <w:numPr>
+          <w:ilvl w:val="0"/>
+          <w:numId w:val="4"/>
+        </w:numPr>
+        <w:spacing w:after="0"/>
+        <w:jc w:val="both"/>
+        <w:rPr>
+          <w:rFonts w:ascii="Times New Roman" w:hAnsi="Times New Roman" w:cs="Times New Roman"/>
+          <w:sz w:val="24"/>
+          <w:szCs w:val="24"/>
+        </w:rPr>
+      </w:pPr>
+      <w:r>
+        <w:rPr>
+          <w:rFonts w:ascii="Times New Roman" w:hAnsi="Times New Roman" w:cs="Times New Roman"/>
+          <w:sz w:val="24"/>
+          <w:szCs w:val="24"/>
+        </w:rPr>
+        <w:t>Angular</w:t>
+      </w:r>
+    </w:p>
+    <w:p>
+      <w:pPr>
+        <w:pStyle w:val="ListParagraph"/>
+        <w:numPr>
+          <w:ilvl w:val="0"/>
+          <w:numId w:val="4"/>
+        </w:numPr>
+        <w:spacing w:after="0"/>
+        <w:jc w:val="both"/>
+        <w:rPr>
+          <w:rFonts w:ascii="Times New Roman" w:hAnsi="Times New Roman" w:cs="Times New Roman"/>
+          <w:sz w:val="24"/>
+          <w:szCs w:val="24"/>
+        </w:rPr>
+      </w:pPr>
+      <w:r>
+        <w:rPr>
+          <w:rFonts w:ascii="Times New Roman" w:hAnsi="Times New Roman" w:cs="Times New Roman"/>
+          <w:sz w:val="24"/>
+          <w:szCs w:val="24"/>
+        </w:rPr>
+        <w:t>NodeJS</w:t>
+      </w:r>
+    </w:p>
+    <w:p>
+      <w:pPr>
+        <w:pStyle w:val="ListParagraph"/>
+        <w:spacing w:after="0"/>
+        <w:jc w:val="both"/>
+        <w:rPr>
+          <w:rFonts w:ascii="Times New Roman" w:hAnsi="Times New Roman" w:cs="Times New Roman"/>
+          <w:sz w:val="24"/>
+          <w:szCs w:val="24"/>
+        </w:rPr>
+      </w:pPr>
+    </w:p>
+    <w:p>
+      <w:pPr>
+        <w:spacing w:after="0"/>
+        <w:jc w:val="center"/>
+        <w:rPr>
+          <w:rFonts w:ascii="Times New Roman" w:hAnsi="Times New Roman" w:cs="Times New Roman"/>
           <w:sz w:val="24"/>
           <w:szCs w:val="24"/>
         </w:rPr>
@@ -1187,47 +1809,96 @@
           <w:sz w:val="24"/>
           <w:szCs w:val="24"/>
         </w:rPr>
-        <w:t>Hong Kong                                                   </w:t>
-      </w:r>
-      <w:r>
-        <w:rPr>
-          <w:rFonts w:ascii="Times New Roman" w:hAnsi="Times New Roman" w:cs="Times New Roman"/>
-          <w:b/>
-          <w:bCs/>
-          <w:sz w:val="24"/>
-          <w:szCs w:val="24"/>
-        </w:rPr>
-        <w:tab/>
-      </w:r>
-      <w:r>
-        <w:rPr>
-          <w:rFonts w:ascii="Times New Roman" w:hAnsi="Times New Roman" w:cs="Times New Roman"/>
-          <w:b/>
-          <w:bCs/>
-          <w:sz w:val="24"/>
-          <w:szCs w:val="24"/>
-        </w:rPr>
-        <w:tab/>
-      </w:r>
-      <w:r>
-        <w:rPr>
-          <w:rFonts w:ascii="Times New Roman" w:hAnsi="Times New Roman" w:cs="Times New Roman"/>
-          <w:b/>
-          <w:bCs/>
-          <w:sz w:val="24"/>
-          <w:szCs w:val="24"/>
-        </w:rPr>
-        <w:tab/>
-      </w:r>
-      <w:r>
-        <w:rPr>
-          <w:rFonts w:ascii="Times New Roman" w:hAnsi="Times New Roman" w:cs="Times New Roman"/>
-          <w:b/>
-          <w:bCs/>
-          <w:sz w:val="24"/>
-          <w:szCs w:val="24"/>
-        </w:rPr>
-        <w:tab/>
+        <w:t>Hong Kong</w:t>
+      </w:r>
+      <w:r>
+        <w:rPr>
+          <w:rFonts w:ascii="Times New Roman" w:hAnsi="Times New Roman" w:cs="Times New Roman"/>
+          <w:b/>
+          <w:bCs/>
+          <w:sz w:val="24"/>
+          <w:szCs w:val="24"/>
+        </w:rPr>
+        <w:tab/>
+      </w:r>
+      <w:r>
+        <w:rPr>
+          <w:rFonts w:ascii="Times New Roman" w:hAnsi="Times New Roman" w:cs="Times New Roman"/>
+          <w:b/>
+          <w:bCs/>
+          <w:sz w:val="24"/>
+          <w:szCs w:val="24"/>
+        </w:rPr>
+        <w:tab/>
+      </w:r>
+      <w:r>
+        <w:rPr>
+          <w:rFonts w:ascii="Times New Roman" w:hAnsi="Times New Roman" w:cs="Times New Roman"/>
+          <w:b/>
+          <w:bCs/>
+          <w:sz w:val="24"/>
+          <w:szCs w:val="24"/>
+        </w:rPr>
+        <w:tab/>
+      </w:r>
+      <w:r>
+        <w:rPr>
+          <w:rFonts w:ascii="Times New Roman" w:hAnsi="Times New Roman" w:cs="Times New Roman"/>
+          <w:b/>
+          <w:bCs/>
+          <w:sz w:val="24"/>
+          <w:szCs w:val="24"/>
+        </w:rPr>
+        <w:tab/>
+      </w:r>
+      <w:r>
+        <w:rPr>
+          <w:rFonts w:ascii="Times New Roman" w:hAnsi="Times New Roman" w:cs="Times New Roman"/>
+          <w:b/>
+          <w:bCs/>
+          <w:sz w:val="24"/>
+          <w:szCs w:val="24"/>
+        </w:rPr>
+        <w:tab/>
+      </w:r>
+      <w:r>
+        <w:rPr>
+          <w:rFonts w:ascii="Times New Roman" w:hAnsi="Times New Roman" w:cs="Times New Roman"/>
+          <w:b/>
+          <w:bCs/>
+          <w:sz w:val="24"/>
+          <w:szCs w:val="24"/>
+        </w:rPr>
+        <w:tab/>
+      </w:r>
+      <w:r>
+        <w:rPr>
+          <w:rFonts w:ascii="Times New Roman" w:hAnsi="Times New Roman" w:cs="Times New Roman"/>
+          <w:b/>
+          <w:bCs/>
+          <w:sz w:val="24"/>
+          <w:szCs w:val="24"/>
+        </w:rPr>
+        <w:tab/>
+      </w:r>
+      <w:r>
+        <w:rPr>
+          <w:rFonts w:ascii="Times New Roman" w:hAnsi="Times New Roman" w:cs="Times New Roman"/>
+          <w:b/>
+          <w:bCs/>
+          <w:sz w:val="24"/>
+          <w:szCs w:val="24"/>
+        </w:rPr>
+        <w:tab/>
+      </w:r>
+      <w:r>
+        <w:rPr>
+          <w:rFonts w:ascii="Times New Roman" w:hAnsi="Times New Roman" w:cs="Times New Roman"/>
+          <w:b/>
+          <w:bCs/>
+          <w:sz w:val="24"/>
+          <w:szCs w:val="24"/>
+        </w:rPr>
         <w:t>July 2020 – Aug 2022</w:t>
       </w:r>
     </w:p>
@@ -1258,81 +1929,111 @@
         <w:spacing w:after="0"/>
         <w:rPr>
           <w:rFonts w:ascii="Times New Roman" w:hAnsi="Times New Roman" w:cs="Times New Roman"/>
-          <w:sz w:val="24"/>
-          <w:szCs w:val="24"/>
-        </w:rPr>
-      </w:pPr>
-    </w:p>
-    <w:p>
-      <w:pPr>
-        <w:spacing w:after="0"/>
-        <w:rPr>
-          <w:rFonts w:ascii="Times New Roman" w:hAnsi="Times New Roman" w:cs="Times New Roman"/>
-          <w:sz w:val="24"/>
-          <w:szCs w:val="24"/>
-        </w:rPr>
-      </w:pPr>
-      <w:r>
-        <w:rPr>
-          <w:rFonts w:ascii="Times New Roman" w:hAnsi="Times New Roman" w:cs="Times New Roman"/>
-          <w:sz w:val="24"/>
-          <w:szCs w:val="24"/>
-        </w:rPr>
-        <w:t>• Managed an ambulance depot with over 100 subordinates</w:t>
-      </w:r>
-    </w:p>
-    <w:p>
-      <w:pPr>
-        <w:spacing w:after="0"/>
-        <w:rPr>
-          <w:rFonts w:ascii="Times New Roman" w:hAnsi="Times New Roman" w:cs="Times New Roman"/>
-          <w:sz w:val="24"/>
-          <w:szCs w:val="24"/>
-        </w:rPr>
-      </w:pPr>
-      <w:r>
-        <w:rPr>
-          <w:rFonts w:ascii="Times New Roman" w:hAnsi="Times New Roman" w:cs="Times New Roman"/>
-          <w:sz w:val="24"/>
-          <w:szCs w:val="24"/>
-        </w:rPr>
-        <w:t>• Led ambulance crews in providing pre-hospital care services and responding to emergency incidents</w:t>
-      </w:r>
-    </w:p>
-    <w:p>
-      <w:pPr>
-        <w:spacing w:after="0"/>
-        <w:rPr>
-          <w:rFonts w:ascii="Times New Roman" w:hAnsi="Times New Roman" w:cs="Times New Roman"/>
-          <w:sz w:val="24"/>
-          <w:szCs w:val="24"/>
-        </w:rPr>
-      </w:pPr>
-      <w:r>
-        <w:rPr>
-          <w:rFonts w:ascii="Times New Roman" w:hAnsi="Times New Roman" w:cs="Times New Roman"/>
-          <w:sz w:val="24"/>
-          <w:szCs w:val="24"/>
-        </w:rPr>
-        <w:t>• Conducted staff management, quality assurance, and ambulance fleet management</w:t>
-      </w:r>
-    </w:p>
-    <w:p>
-      <w:pPr>
-        <w:spacing w:after="0"/>
-        <w:rPr>
-          <w:rFonts w:ascii="Times New Roman" w:hAnsi="Times New Roman" w:cs="Times New Roman"/>
-          <w:sz w:val="24"/>
-          <w:szCs w:val="24"/>
-        </w:rPr>
-      </w:pPr>
-      <w:r>
-        <w:rPr>
-          <w:rFonts w:ascii="Times New Roman" w:hAnsi="Times New Roman" w:cs="Times New Roman"/>
-          <w:sz w:val="24"/>
-          <w:szCs w:val="24"/>
-        </w:rPr>
-        <w:t>• Attended emergency calls to provide critical care and support.</w:t>
+          <w:b/>
+          <w:bCs/>
+          <w:sz w:val="24"/>
+          <w:szCs w:val="24"/>
+        </w:rPr>
+      </w:pPr>
+    </w:p>
+    <w:p>
+      <w:pPr>
+        <w:pStyle w:val="ListParagraph"/>
+        <w:numPr>
+          <w:ilvl w:val="0"/>
+          <w:numId w:val="5"/>
+        </w:numPr>
+        <w:spacing w:after="0"/>
+        <w:rPr>
+          <w:rFonts w:ascii="Times New Roman" w:hAnsi="Times New Roman" w:cs="Times New Roman"/>
+          <w:sz w:val="24"/>
+          <w:szCs w:val="24"/>
+        </w:rPr>
+      </w:pPr>
+      <w:r>
+        <w:rPr>
+          <w:rFonts w:ascii="Times New Roman" w:hAnsi="Times New Roman" w:cs="Times New Roman"/>
+          <w:sz w:val="24"/>
+          <w:szCs w:val="24"/>
+        </w:rPr>
+        <w:t>Managed an ambulance depot with over 100 subordinates</w:t>
+      </w:r>
+    </w:p>
+    <w:p>
+      <w:pPr>
+        <w:pStyle w:val="ListParagraph"/>
+        <w:numPr>
+          <w:ilvl w:val="0"/>
+          <w:numId w:val="5"/>
+        </w:numPr>
+        <w:spacing w:after="0"/>
+        <w:rPr>
+          <w:rFonts w:ascii="Times New Roman" w:hAnsi="Times New Roman" w:cs="Times New Roman"/>
+          <w:sz w:val="24"/>
+          <w:szCs w:val="24"/>
+        </w:rPr>
+      </w:pPr>
+      <w:r>
+        <w:rPr>
+          <w:rFonts w:ascii="Times New Roman" w:hAnsi="Times New Roman" w:cs="Times New Roman"/>
+          <w:sz w:val="24"/>
+          <w:szCs w:val="24"/>
+        </w:rPr>
+        <w:t>Led ambulance crews in providing pre-hospital services and responding to emergency incidents</w:t>
+      </w:r>
+    </w:p>
+    <w:p>
+      <w:pPr>
+        <w:pStyle w:val="ListParagraph"/>
+        <w:numPr>
+          <w:ilvl w:val="0"/>
+          <w:numId w:val="5"/>
+        </w:numPr>
+        <w:spacing w:after="0"/>
+        <w:rPr>
+          <w:rFonts w:ascii="Times New Roman" w:hAnsi="Times New Roman" w:cs="Times New Roman"/>
+          <w:sz w:val="24"/>
+          <w:szCs w:val="24"/>
+        </w:rPr>
+      </w:pPr>
+      <w:r>
+        <w:rPr>
+          <w:rFonts w:ascii="Times New Roman" w:hAnsi="Times New Roman" w:cs="Times New Roman"/>
+          <w:sz w:val="24"/>
+          <w:szCs w:val="24"/>
+        </w:rPr>
+        <w:t xml:space="preserve">Conducted staff management, quality assurance, and ambulance fleet </w:t>
+      </w:r>
+      <w:r>
+        <w:rPr>
+          <w:rFonts w:ascii="Times New Roman" w:hAnsi="Times New Roman" w:cs="Times New Roman"/>
+          <w:sz w:val="24"/>
+          <w:szCs w:val="24"/>
+        </w:rPr>
+        <w:t>management</w:t>
+      </w:r>
+    </w:p>
+    <w:p>
+      <w:pPr>
+        <w:pStyle w:val="ListParagraph"/>
+        <w:numPr>
+          <w:ilvl w:val="0"/>
+          <w:numId w:val="5"/>
+        </w:numPr>
+        <w:spacing w:after="0"/>
+        <w:rPr>
+          <w:rFonts w:ascii="Times New Roman" w:hAnsi="Times New Roman" w:cs="Times New Roman"/>
+          <w:sz w:val="24"/>
+          <w:szCs w:val="24"/>
+        </w:rPr>
+      </w:pPr>
+      <w:r>
+        <w:rPr>
+          <w:rFonts w:ascii="Times New Roman" w:hAnsi="Times New Roman" w:cs="Times New Roman"/>
+          <w:sz w:val="24"/>
+          <w:szCs w:val="24"/>
+        </w:rPr>
+        <w:t>Attended emergency calls to provide critical care and support.</w:t>
       </w:r>
     </w:p>
     <w:p>
@@ -1384,18 +2085,8 @@
           <w:sz w:val="24"/>
           <w:szCs w:val="24"/>
         </w:rPr>
-        <w:t xml:space="preserve">Led and managed a team of over 100 ambulancemen during the COVID-19 pandemic, coordinating their efforts to provide critical care and support to the </w:t>
-      </w:r>
-      <w:proofErr w:type="gramStart"/>
-      <w:r>
-        <w:rPr>
-          <w:rFonts w:ascii="Times New Roman" w:hAnsi="Times New Roman" w:cs="Times New Roman"/>
-          <w:sz w:val="24"/>
-          <w:szCs w:val="24"/>
-        </w:rPr>
-        <w:t>community</w:t>
-      </w:r>
-      <w:proofErr w:type="gramEnd"/>
+        <w:t>Led and managed a team of over 100 ambulancemen during the COVID-19 pandemic, coordinating their efforts to provide critical care and support to the community</w:t>
+      </w:r>
     </w:p>
     <w:p>
       <w:pPr>
@@ -1440,18 +2131,8 @@
           <w:sz w:val="24"/>
           <w:szCs w:val="24"/>
         </w:rPr>
-        <w:t xml:space="preserve">, and the general </w:t>
-      </w:r>
-      <w:proofErr w:type="gramStart"/>
-      <w:r>
-        <w:rPr>
-          <w:rFonts w:ascii="Times New Roman" w:hAnsi="Times New Roman" w:cs="Times New Roman"/>
-          <w:sz w:val="24"/>
-          <w:szCs w:val="24"/>
-        </w:rPr>
-        <w:t>public</w:t>
-      </w:r>
-      <w:proofErr w:type="gramEnd"/>
+        <w:t>, and the general public</w:t>
+      </w:r>
     </w:p>
     <w:p>
       <w:pPr>
@@ -1467,17 +2148,6 @@
     <w:p>
       <w:pPr>
         <w:spacing w:after="0"/>
-        <w:ind w:left="720"/>
-        <w:rPr>
-          <w:rFonts w:ascii="Times New Roman" w:hAnsi="Times New Roman" w:cs="Times New Roman"/>
-          <w:sz w:val="24"/>
-          <w:szCs w:val="24"/>
-        </w:rPr>
-      </w:pPr>
-    </w:p>
-    <w:p>
-      <w:pPr>
-        <w:spacing w:after="0"/>
         <w:jc w:val="center"/>
         <w:rPr>
           <w:rFonts w:ascii="Times New Roman" w:hAnsi="Times New Roman" w:cs="Times New Roman"/>
@@ -1525,15 +2195,15 @@
           <w:sz w:val="24"/>
           <w:szCs w:val="24"/>
         </w:rPr>
-        <w:t>Programming Languages</w:t>
-      </w:r>
-      <w:r>
-        <w:rPr>
-          <w:rFonts w:ascii="Times New Roman" w:hAnsi="Times New Roman" w:cs="Times New Roman"/>
-          <w:sz w:val="24"/>
-          <w:szCs w:val="24"/>
-        </w:rPr>
-        <w:t>: HTML, CSS, JavaScript, Express, Angular</w:t>
+        <w:t>Languages</w:t>
+      </w:r>
+      <w:r>
+        <w:rPr>
+          <w:rFonts w:ascii="Times New Roman" w:hAnsi="Times New Roman" w:cs="Times New Roman"/>
+          <w:sz w:val="24"/>
+          <w:szCs w:val="24"/>
+        </w:rPr>
+        <w:t>: HTML, CSS, JavaScript</w:t>
       </w:r>
       <w:r>
         <w:rPr>
@@ -1543,6 +2213,22 @@
         </w:rPr>
         <w:t xml:space="preserve">, </w:t>
       </w:r>
+      <w:r>
+        <w:rPr>
+          <w:rFonts w:ascii="Times New Roman" w:hAnsi="Times New Roman" w:cs="Times New Roman"/>
+          <w:sz w:val="24"/>
+          <w:szCs w:val="24"/>
+        </w:rPr>
+        <w:t>Express, Angular</w:t>
+      </w:r>
+      <w:r>
+        <w:rPr>
+          <w:rFonts w:ascii="Times New Roman" w:hAnsi="Times New Roman" w:cs="Times New Roman"/>
+          <w:sz w:val="24"/>
+          <w:szCs w:val="24"/>
+        </w:rPr>
+        <w:t xml:space="preserve">, </w:t>
+      </w:r>
       <w:proofErr w:type="spellStart"/>
       <w:r>
         <w:rPr>
@@ -1635,34 +2321,6 @@
           <w:sz w:val="24"/>
           <w:szCs w:val="24"/>
         </w:rPr>
-        <w:t>Web Development:</w:t>
-      </w:r>
-      <w:r>
-        <w:rPr>
-          <w:rFonts w:ascii="Times New Roman" w:hAnsi="Times New Roman" w:cs="Times New Roman"/>
-          <w:sz w:val="24"/>
-          <w:szCs w:val="24"/>
-        </w:rPr>
-        <w:t xml:space="preserve"> Frontend and Backend Development </w:t>
-      </w:r>
-    </w:p>
-    <w:p>
-      <w:pPr>
-        <w:spacing w:after="0"/>
-        <w:rPr>
-          <w:rFonts w:ascii="Times New Roman" w:hAnsi="Times New Roman" w:cs="Times New Roman"/>
-          <w:sz w:val="24"/>
-          <w:szCs w:val="24"/>
-        </w:rPr>
-      </w:pPr>
-      <w:r>
-        <w:rPr>
-          <w:rFonts w:ascii="Times New Roman" w:hAnsi="Times New Roman" w:cs="Times New Roman"/>
-          <w:b/>
-          <w:bCs/>
-          <w:sz w:val="24"/>
-          <w:szCs w:val="24"/>
-        </w:rPr>
         <w:t>Development Tools:</w:t>
       </w:r>
       <w:r>
@@ -1706,23 +2364,6 @@
         <w:t>Visual Studio</w:t>
       </w:r>
     </w:p>
-    <w:p>
-      <w:pPr>
-        <w:spacing w:after="0"/>
-        <w:rPr>
-          <w:rFonts w:ascii="Times New Roman" w:hAnsi="Times New Roman" w:cs="Times New Roman"/>
-          <w:color w:val="FF0000"/>
-          <w:sz w:val="24"/>
-          <w:szCs w:val="24"/>
-        </w:rPr>
-      </w:pPr>
-    </w:p>
-    <w:p>
-      <w:pPr>
-        <w:spacing w:after="0"/>
-      </w:pPr>
-    </w:p>
-    <w:p/>
     <w:sectPr>
       <w:type w:val="continuous"/>
       <w:pgSz w:w="12240" w:h="15840"/>
@@ -1734,6 +2375,56 @@
 </w:document>
 </file>
 
+<file path=word/endnotes.xml><?xml version="1.0" encoding="utf-8"?>
+<w:endnotes xmlns:wpc="http://schemas.microsoft.com/office/word/2010/wordprocessingCanvas" xmlns:cx="http://schemas.microsoft.com/office/drawing/2014/chartex" xmlns:cx1="http://schemas.microsoft.com/office/drawing/2015/9/8/chartex" xmlns:cx2="http://schemas.microsoft.com/office/drawing/2015/10/21/chartex" xmlns:cx3="http://schemas.microsoft.com/office/drawing/2016/5/9/chartex" xmlns:cx4="http://schemas.microsoft.com/office/drawing/2016/5/10/chartex" xmlns:cx5="http://schemas.microsoft.com/office/drawing/2016/5/11/chartex" xmlns:cx6="http://schemas.microsoft.com/office/drawing/2016/5/12/chartex" xmlns:cx7="http://schemas.microsoft.com/office/drawing/2016/5/13/chartex" xmlns:cx8="http://schemas.microsoft.com/office/drawing/2016/5/14/chartex" xmlns:mc="http://schemas.openxmlformats.org/markup-compatibility/2006" xmlns:aink="http://schemas.microsoft.com/office/drawing/2016/ink" xmlns:am3d="http://schemas.microsoft.com/office/drawing/2017/model3d" xmlns:o="urn:schemas-microsoft-com:office:office" xmlns:oel="http://schemas.microsoft.com/office/2019/extlst" xmlns:r="http://schemas.openxmlformats.org/officeDocument/2006/relationships" xmlns:m="http://schemas.openxmlformats.org/officeDocument/2006/math" xmlns:v="urn:schemas-microsoft-com:vml" xmlns:wp14="http://schemas.microsoft.com/office/word/2010/wordprocessingDrawing" xmlns:wp="http://schemas.openxmlformats.org/drawingml/2006/wordprocessingDrawing" xmlns:w10="urn:schemas-microsoft-com:office:word" xmlns:w="http://schemas.openxmlformats.org/wordprocessingml/2006/main" xmlns:w14="http://schemas.microsoft.com/office/word/2010/wordml" xmlns:w15="http://schemas.microsoft.com/office/word/2012/wordml" xmlns:w16cex="http://schemas.microsoft.com/office/word/2018/wordml/cex" xmlns:w16cid="http://schemas.microsoft.com/office/word/2016/wordml/cid" xmlns:w16="http://schemas.microsoft.com/office/word/2018/wordml" xmlns:w16sdtdh="http://schemas.microsoft.com/office/word/2020/wordml/sdtdatahash" xmlns:w16se="http://schemas.microsoft.com/office/word/2015/wordml/symex" xmlns:wpg="http://schemas.microsoft.com/office/word/2010/wordprocessingGroup" xmlns:wpi="http://schemas.microsoft.com/office/word/2010/wordprocessingInk" xmlns:wne="http://schemas.microsoft.com/office/word/2006/wordml" xmlns:wps="http://schemas.microsoft.com/office/word/2010/wordprocessingShape" mc:Ignorable="w14 w15 w16se w16cid w16 w16cex w16sdtdh wp14">
+  <w:endnote w:type="separator" w:id="-1">
+    <w:p>
+      <w:pPr>
+        <w:spacing w:after="0" w:line="240" w:lineRule="auto"/>
+      </w:pPr>
+      <w:r>
+        <w:separator/>
+      </w:r>
+    </w:p>
+  </w:endnote>
+  <w:endnote w:type="continuationSeparator" w:id="0">
+    <w:p>
+      <w:pPr>
+        <w:spacing w:after="0" w:line="240" w:lineRule="auto"/>
+      </w:pPr>
+      <w:r>
+        <w:continuationSeparator/>
+      </w:r>
+    </w:p>
+  </w:endnote>
+</w:endnotes>
+</file>
+
+<file path=word/footnotes.xml><?xml version="1.0" encoding="utf-8"?>
+<w:footnotes xmlns:wpc="http://schemas.microsoft.com/office/word/2010/wordprocessingCanvas" xmlns:cx="http://schemas.microsoft.com/office/drawing/2014/chartex" xmlns:cx1="http://schemas.microsoft.com/office/drawing/2015/9/8/chartex" xmlns:cx2="http://schemas.microsoft.com/office/drawing/2015/10/21/chartex" xmlns:cx3="http://schemas.microsoft.com/office/drawing/2016/5/9/chartex" xmlns:cx4="http://schemas.microsoft.com/office/drawing/2016/5/10/chartex" xmlns:cx5="http://schemas.microsoft.com/office/drawing/2016/5/11/chartex" xmlns:cx6="http://schemas.microsoft.com/office/drawing/2016/5/12/chartex" xmlns:cx7="http://schemas.microsoft.com/office/drawing/2016/5/13/chartex" xmlns:cx8="http://schemas.microsoft.com/office/drawing/2016/5/14/chartex" xmlns:mc="http://schemas.openxmlformats.org/markup-compatibility/2006" xmlns:aink="http://schemas.microsoft.com/office/drawing/2016/ink" xmlns:am3d="http://schemas.microsoft.com/office/drawing/2017/model3d" xmlns:o="urn:schemas-microsoft-com:office:office" xmlns:oel="http://schemas.microsoft.com/office/2019/extlst" xmlns:r="http://schemas.openxmlformats.org/officeDocument/2006/relationships" xmlns:m="http://schemas.openxmlformats.org/officeDocument/2006/math" xmlns:v="urn:schemas-microsoft-com:vml" xmlns:wp14="http://schemas.microsoft.com/office/word/2010/wordprocessingDrawing" xmlns:wp="http://schemas.openxmlformats.org/drawingml/2006/wordprocessingDrawing" xmlns:w10="urn:schemas-microsoft-com:office:word" xmlns:w="http://schemas.openxmlformats.org/wordprocessingml/2006/main" xmlns:w14="http://schemas.microsoft.com/office/word/2010/wordml" xmlns:w15="http://schemas.microsoft.com/office/word/2012/wordml" xmlns:w16cex="http://schemas.microsoft.com/office/word/2018/wordml/cex" xmlns:w16cid="http://schemas.microsoft.com/office/word/2016/wordml/cid" xmlns:w16="http://schemas.microsoft.com/office/word/2018/wordml" xmlns:w16sdtdh="http://schemas.microsoft.com/office/word/2020/wordml/sdtdatahash" xmlns:w16se="http://schemas.microsoft.com/office/word/2015/wordml/symex" xmlns:wpg="http://schemas.microsoft.com/office/word/2010/wordprocessingGroup" xmlns:wpi="http://schemas.microsoft.com/office/word/2010/wordprocessingInk" xmlns:wne="http://schemas.microsoft.com/office/word/2006/wordml" xmlns:wps="http://schemas.microsoft.com/office/word/2010/wordprocessingShape" mc:Ignorable="w14 w15 w16se w16cid w16 w16cex w16sdtdh wp14">
+  <w:footnote w:type="separator" w:id="-1">
+    <w:p>
+      <w:pPr>
+        <w:spacing w:after="0" w:line="240" w:lineRule="auto"/>
+      </w:pPr>
+      <w:r>
+        <w:separator/>
+      </w:r>
+    </w:p>
+  </w:footnote>
+  <w:footnote w:type="continuationSeparator" w:id="0">
+    <w:p>
+      <w:pPr>
+        <w:spacing w:after="0" w:line="240" w:lineRule="auto"/>
+      </w:pPr>
+      <w:r>
+        <w:continuationSeparator/>
+      </w:r>
+    </w:p>
+  </w:footnote>
+</w:footnotes>
+</file>
+
 <file path=word/numbering.xml><?xml version="1.0" encoding="utf-8"?>
 <w:numbering xmlns:wpc="http://schemas.microsoft.com/office/word/2010/wordprocessingCanvas" xmlns:cx="http://schemas.microsoft.com/office/drawing/2014/chartex" xmlns:cx1="http://schemas.microsoft.com/office/drawing/2015/9/8/chartex" xmlns:cx2="http://schemas.microsoft.com/office/drawing/2015/10/21/chartex" xmlns:cx3="http://schemas.microsoft.com/office/drawing/2016/5/9/chartex" xmlns:cx4="http://schemas.microsoft.com/office/drawing/2016/5/10/chartex" xmlns:cx5="http://schemas.microsoft.com/office/drawing/2016/5/11/chartex" xmlns:cx6="http://schemas.microsoft.com/office/drawing/2016/5/12/chartex" xmlns:cx7="http://schemas.microsoft.com/office/drawing/2016/5/13/chartex" xmlns:cx8="http://schemas.microsoft.com/office/drawing/2016/5/14/chartex" xmlns:mc="http://schemas.openxmlformats.org/markup-compatibility/2006" xmlns:aink="http://schemas.microsoft.com/office/drawing/2016/ink" xmlns:am3d="http://schemas.microsoft.com/office/drawing/2017/model3d" xmlns:o="urn:schemas-microsoft-com:office:office" xmlns:oel="http://schemas.microsoft.com/office/2019/extlst" xmlns:r="http://schemas.openxmlformats.org/officeDocument/2006/relationships" xmlns:m="http://schemas.openxmlformats.org/officeDocument/2006/math" xmlns:v="urn:schemas-microsoft-com:vml" xmlns:wp14="http://schemas.microsoft.com/office/word/2010/wordprocessingDrawing" xmlns:wp="http://schemas.openxmlformats.org/drawingml/2006/wordprocessingDrawing" xmlns:w10="urn:schemas-microsoft-com:office:word" xmlns:w="http://schemas.openxmlformats.org/wordprocessingml/2006/main" xmlns:w14="http://schemas.microsoft.com/office/word/2010/wordml" xmlns:w15="http://schemas.microsoft.com/office/word/2012/wordml" xmlns:w16cex="http://schemas.microsoft.com/office/word/2018/wordml/cex" xmlns:w16cid="http://schemas.microsoft.com/office/word/2016/wordml/cid" xmlns:w16="http://schemas.microsoft.com/office/word/2018/wordml" xmlns:w16sdtdh="http://schemas.microsoft.com/office/word/2020/wordml/sdtdatahash" xmlns:w16se="http://schemas.microsoft.com/office/word/2015/wordml/symex" xmlns:wpg="http://schemas.microsoft.com/office/word/2010/wordprocessingGroup" xmlns:wpi="http://schemas.microsoft.com/office/word/2010/wordprocessingInk" xmlns:wne="http://schemas.microsoft.com/office/word/2006/wordml" xmlns:wps="http://schemas.microsoft.com/office/word/2010/wordprocessingShape" mc:Ignorable="w14 w15 w16se w16cid w16 w16cex w16sdtdh wp14">
   <w:abstractNum w:abstractNumId="0" w15:restartNumberingAfterBreak="0">
@@ -1886,6 +2577,232 @@
     </w:lvl>
   </w:abstractNum>
   <w:abstractNum w:abstractNumId="1" w15:restartNumberingAfterBreak="0">
+    <w:nsid w:val="10942D2A"/>
+    <w:multiLevelType w:val="hybridMultilevel"/>
+    <w:tmpl w:val="D3C6F18E"/>
+    <w:lvl w:ilvl="0" w:tplc="3C090001">
+      <w:start w:val="1"/>
+      <w:numFmt w:val="bullet"/>
+      <w:lvlText w:val=""/>
+      <w:lvlJc w:val="left"/>
+      <w:pPr>
+        <w:ind w:left="720" w:hanging="360"/>
+      </w:pPr>
+      <w:rPr>
+        <w:rFonts w:ascii="Symbol" w:hAnsi="Symbol" w:hint="default"/>
+      </w:rPr>
+    </w:lvl>
+    <w:lvl w:ilvl="1" w:tplc="3C090003" w:tentative="1">
+      <w:start w:val="1"/>
+      <w:numFmt w:val="bullet"/>
+      <w:lvlText w:val="o"/>
+      <w:lvlJc w:val="left"/>
+      <w:pPr>
+        <w:ind w:left="1440" w:hanging="360"/>
+      </w:pPr>
+      <w:rPr>
+        <w:rFonts w:ascii="Courier New" w:hAnsi="Courier New" w:cs="Courier New" w:hint="default"/>
+      </w:rPr>
+    </w:lvl>
+    <w:lvl w:ilvl="2" w:tplc="3C090005" w:tentative="1">
+      <w:start w:val="1"/>
+      <w:numFmt w:val="bullet"/>
+      <w:lvlText w:val=""/>
+      <w:lvlJc w:val="left"/>
+      <w:pPr>
+        <w:ind w:left="2160" w:hanging="360"/>
+      </w:pPr>
+      <w:rPr>
+        <w:rFonts w:ascii="Wingdings" w:hAnsi="Wingdings" w:hint="default"/>
+      </w:rPr>
+    </w:lvl>
+    <w:lvl w:ilvl="3" w:tplc="3C090001" w:tentative="1">
+      <w:start w:val="1"/>
+      <w:numFmt w:val="bullet"/>
+      <w:lvlText w:val=""/>
+      <w:lvlJc w:val="left"/>
+      <w:pPr>
+        <w:ind w:left="2880" w:hanging="360"/>
+      </w:pPr>
+      <w:rPr>
+        <w:rFonts w:ascii="Symbol" w:hAnsi="Symbol" w:hint="default"/>
+      </w:rPr>
+    </w:lvl>
+    <w:lvl w:ilvl="4" w:tplc="3C090003" w:tentative="1">
+      <w:start w:val="1"/>
+      <w:numFmt w:val="bullet"/>
+      <w:lvlText w:val="o"/>
+      <w:lvlJc w:val="left"/>
+      <w:pPr>
+        <w:ind w:left="3600" w:hanging="360"/>
+      </w:pPr>
+      <w:rPr>
+        <w:rFonts w:ascii="Courier New" w:hAnsi="Courier New" w:cs="Courier New" w:hint="default"/>
+      </w:rPr>
+    </w:lvl>
+    <w:lvl w:ilvl="5" w:tplc="3C090005" w:tentative="1">
+      <w:start w:val="1"/>
+      <w:numFmt w:val="bullet"/>
+      <w:lvlText w:val=""/>
+      <w:lvlJc w:val="left"/>
+      <w:pPr>
+        <w:ind w:left="4320" w:hanging="360"/>
+      </w:pPr>
+      <w:rPr>
+        <w:rFonts w:ascii="Wingdings" w:hAnsi="Wingdings" w:hint="default"/>
+      </w:rPr>
+    </w:lvl>
+    <w:lvl w:ilvl="6" w:tplc="3C090001" w:tentative="1">
+      <w:start w:val="1"/>
+      <w:numFmt w:val="bullet"/>
+      <w:lvlText w:val=""/>
+      <w:lvlJc w:val="left"/>
+      <w:pPr>
+        <w:ind w:left="5040" w:hanging="360"/>
+      </w:pPr>
+      <w:rPr>
+        <w:rFonts w:ascii="Symbol" w:hAnsi="Symbol" w:hint="default"/>
+      </w:rPr>
+    </w:lvl>
+    <w:lvl w:ilvl="7" w:tplc="3C090003" w:tentative="1">
+      <w:start w:val="1"/>
+      <w:numFmt w:val="bullet"/>
+      <w:lvlText w:val="o"/>
+      <w:lvlJc w:val="left"/>
+      <w:pPr>
+        <w:ind w:left="5760" w:hanging="360"/>
+      </w:pPr>
+      <w:rPr>
+        <w:rFonts w:ascii="Courier New" w:hAnsi="Courier New" w:cs="Courier New" w:hint="default"/>
+      </w:rPr>
+    </w:lvl>
+    <w:lvl w:ilvl="8" w:tplc="3C090005" w:tentative="1">
+      <w:start w:val="1"/>
+      <w:numFmt w:val="bullet"/>
+      <w:lvlText w:val=""/>
+      <w:lvlJc w:val="left"/>
+      <w:pPr>
+        <w:ind w:left="6480" w:hanging="360"/>
+      </w:pPr>
+      <w:rPr>
+        <w:rFonts w:ascii="Wingdings" w:hAnsi="Wingdings" w:hint="default"/>
+      </w:rPr>
+    </w:lvl>
+  </w:abstractNum>
+  <w:abstractNum w:abstractNumId="2" w15:restartNumberingAfterBreak="0">
+    <w:nsid w:val="545B7421"/>
+    <w:multiLevelType w:val="hybridMultilevel"/>
+    <w:tmpl w:val="D8BC4986"/>
+    <w:lvl w:ilvl="0" w:tplc="3C090001">
+      <w:start w:val="1"/>
+      <w:numFmt w:val="bullet"/>
+      <w:lvlText w:val=""/>
+      <w:lvlJc w:val="left"/>
+      <w:pPr>
+        <w:ind w:left="720" w:hanging="360"/>
+      </w:pPr>
+      <w:rPr>
+        <w:rFonts w:ascii="Symbol" w:hAnsi="Symbol" w:hint="default"/>
+      </w:rPr>
+    </w:lvl>
+    <w:lvl w:ilvl="1" w:tplc="3C090003" w:tentative="1">
+      <w:start w:val="1"/>
+      <w:numFmt w:val="bullet"/>
+      <w:lvlText w:val="o"/>
+      <w:lvlJc w:val="left"/>
+      <w:pPr>
+        <w:ind w:left="1440" w:hanging="360"/>
+      </w:pPr>
+      <w:rPr>
+        <w:rFonts w:ascii="Courier New" w:hAnsi="Courier New" w:cs="Courier New" w:hint="default"/>
+      </w:rPr>
+    </w:lvl>
+    <w:lvl w:ilvl="2" w:tplc="3C090005" w:tentative="1">
+      <w:start w:val="1"/>
+      <w:numFmt w:val="bullet"/>
+      <w:lvlText w:val=""/>
+      <w:lvlJc w:val="left"/>
+      <w:pPr>
+        <w:ind w:left="2160" w:hanging="360"/>
+      </w:pPr>
+      <w:rPr>
+        <w:rFonts w:ascii="Wingdings" w:hAnsi="Wingdings" w:hint="default"/>
+      </w:rPr>
+    </w:lvl>
+    <w:lvl w:ilvl="3" w:tplc="3C090001" w:tentative="1">
+      <w:start w:val="1"/>
+      <w:numFmt w:val="bullet"/>
+      <w:lvlText w:val=""/>
+      <w:lvlJc w:val="left"/>
+      <w:pPr>
+        <w:ind w:left="2880" w:hanging="360"/>
+      </w:pPr>
+      <w:rPr>
+        <w:rFonts w:ascii="Symbol" w:hAnsi="Symbol" w:hint="default"/>
+      </w:rPr>
+    </w:lvl>
+    <w:lvl w:ilvl="4" w:tplc="3C090003" w:tentative="1">
+      <w:start w:val="1"/>
+      <w:numFmt w:val="bullet"/>
+      <w:lvlText w:val="o"/>
+      <w:lvlJc w:val="left"/>
+      <w:pPr>
+        <w:ind w:left="3600" w:hanging="360"/>
+      </w:pPr>
+      <w:rPr>
+        <w:rFonts w:ascii="Courier New" w:hAnsi="Courier New" w:cs="Courier New" w:hint="default"/>
+      </w:rPr>
+    </w:lvl>
+    <w:lvl w:ilvl="5" w:tplc="3C090005" w:tentative="1">
+      <w:start w:val="1"/>
+      <w:numFmt w:val="bullet"/>
+      <w:lvlText w:val=""/>
+      <w:lvlJc w:val="left"/>
+      <w:pPr>
+        <w:ind w:left="4320" w:hanging="360"/>
+      </w:pPr>
+      <w:rPr>
+        <w:rFonts w:ascii="Wingdings" w:hAnsi="Wingdings" w:hint="default"/>
+      </w:rPr>
+    </w:lvl>
+    <w:lvl w:ilvl="6" w:tplc="3C090001" w:tentative="1">
+      <w:start w:val="1"/>
+      <w:numFmt w:val="bullet"/>
+      <w:lvlText w:val=""/>
+      <w:lvlJc w:val="left"/>
+      <w:pPr>
+        <w:ind w:left="5040" w:hanging="360"/>
+      </w:pPr>
+      <w:rPr>
+        <w:rFonts w:ascii="Symbol" w:hAnsi="Symbol" w:hint="default"/>
+      </w:rPr>
+    </w:lvl>
+    <w:lvl w:ilvl="7" w:tplc="3C090003" w:tentative="1">
+      <w:start w:val="1"/>
+      <w:numFmt w:val="bullet"/>
+      <w:lvlText w:val="o"/>
+      <w:lvlJc w:val="left"/>
+      <w:pPr>
+        <w:ind w:left="5760" w:hanging="360"/>
+      </w:pPr>
+      <w:rPr>
+        <w:rFonts w:ascii="Courier New" w:hAnsi="Courier New" w:cs="Courier New" w:hint="default"/>
+      </w:rPr>
+    </w:lvl>
+    <w:lvl w:ilvl="8" w:tplc="3C090005" w:tentative="1">
+      <w:start w:val="1"/>
+      <w:numFmt w:val="bullet"/>
+      <w:lvlText w:val=""/>
+      <w:lvlJc w:val="left"/>
+      <w:pPr>
+        <w:ind w:left="6480" w:hanging="360"/>
+      </w:pPr>
+      <w:rPr>
+        <w:rFonts w:ascii="Wingdings" w:hAnsi="Wingdings" w:hint="default"/>
+      </w:rPr>
+    </w:lvl>
+  </w:abstractNum>
+  <w:abstractNum w:abstractNumId="3" w15:restartNumberingAfterBreak="0">
     <w:nsid w:val="54836B06"/>
     <w:multiLevelType w:val="hybridMultilevel"/>
     <w:tmpl w:val="2EDACD68"/>
@@ -1998,7 +2915,7 @@
       </w:rPr>
     </w:lvl>
   </w:abstractNum>
-  <w:abstractNum w:abstractNumId="2" w15:restartNumberingAfterBreak="0">
+  <w:abstractNum w:abstractNumId="4" w15:restartNumberingAfterBreak="0">
     <w:nsid w:val="56787978"/>
     <w:multiLevelType w:val="multilevel"/>
     <w:tmpl w:val="953E1A30"/>
@@ -2148,13 +3065,19 @@
     </w:lvl>
   </w:abstractNum>
   <w:num w:numId="1" w16cid:durableId="2107145041">
-    <w:abstractNumId w:val="1"/>
+    <w:abstractNumId w:val="3"/>
   </w:num>
   <w:num w:numId="2" w16cid:durableId="1435513237">
-    <w:abstractNumId w:val="2"/>
+    <w:abstractNumId w:val="4"/>
   </w:num>
   <w:num w:numId="3" w16cid:durableId="1006861583">
     <w:abstractNumId w:val="0"/>
+  </w:num>
+  <w:num w:numId="4" w16cid:durableId="96946294">
+    <w:abstractNumId w:val="1"/>
+  </w:num>
+  <w:num w:numId="5" w16cid:durableId="1464076887">
+    <w:abstractNumId w:val="2"/>
   </w:num>
 </w:numbering>
 </file>
@@ -2605,6 +3528,85 @@
       <w:contextualSpacing/>
     </w:pPr>
   </w:style>
+  <w:style w:type="paragraph" w:styleId="Header">
+    <w:name w:val="header"/>
+    <w:basedOn w:val="Normal"/>
+    <w:link w:val="HeaderChar"/>
+    <w:uiPriority w:val="99"/>
+    <w:unhideWhenUsed/>
+    <w:rsid w:val="00435ED6"/>
+    <w:pPr>
+      <w:tabs>
+        <w:tab w:val="center" w:pos="4513"/>
+        <w:tab w:val="right" w:pos="9026"/>
+      </w:tabs>
+      <w:spacing w:after="0" w:line="240" w:lineRule="auto"/>
+    </w:pPr>
+  </w:style>
+  <w:style w:type="character" w:customStyle="1" w:styleId="HeaderChar">
+    <w:name w:val="Header Char"/>
+    <w:basedOn w:val="DefaultParagraphFont"/>
+    <w:link w:val="Header"/>
+    <w:uiPriority w:val="99"/>
+    <w:rsid w:val="00435ED6"/>
+    <w:rPr>
+      <w:rFonts w:eastAsiaTheme="minorHAnsi"/>
+      <w:kern w:val="0"/>
+      <w:lang w:val="en-US" w:eastAsia="en-US"/>
+      <w14:ligatures w14:val="none"/>
+    </w:rPr>
+  </w:style>
+  <w:style w:type="paragraph" w:styleId="Footer">
+    <w:name w:val="footer"/>
+    <w:basedOn w:val="Normal"/>
+    <w:link w:val="FooterChar"/>
+    <w:uiPriority w:val="99"/>
+    <w:unhideWhenUsed/>
+    <w:rsid w:val="00435ED6"/>
+    <w:pPr>
+      <w:tabs>
+        <w:tab w:val="center" w:pos="4513"/>
+        <w:tab w:val="right" w:pos="9026"/>
+      </w:tabs>
+      <w:spacing w:after="0" w:line="240" w:lineRule="auto"/>
+    </w:pPr>
+  </w:style>
+  <w:style w:type="character" w:customStyle="1" w:styleId="FooterChar">
+    <w:name w:val="Footer Char"/>
+    <w:basedOn w:val="DefaultParagraphFont"/>
+    <w:link w:val="Footer"/>
+    <w:uiPriority w:val="99"/>
+    <w:rsid w:val="00435ED6"/>
+    <w:rPr>
+      <w:rFonts w:eastAsiaTheme="minorHAnsi"/>
+      <w:kern w:val="0"/>
+      <w:lang w:val="en-US" w:eastAsia="en-US"/>
+      <w14:ligatures w14:val="none"/>
+    </w:rPr>
+  </w:style>
+  <w:style w:type="character" w:styleId="Hyperlink">
+    <w:name w:val="Hyperlink"/>
+    <w:basedOn w:val="DefaultParagraphFont"/>
+    <w:uiPriority w:val="99"/>
+    <w:unhideWhenUsed/>
+    <w:rsid w:val="008C0A4A"/>
+    <w:rPr>
+      <w:color w:val="0563C1" w:themeColor="hyperlink"/>
+      <w:u w:val="single"/>
+    </w:rPr>
+  </w:style>
+  <w:style w:type="character" w:styleId="UnresolvedMention">
+    <w:name w:val="Unresolved Mention"/>
+    <w:basedOn w:val="DefaultParagraphFont"/>
+    <w:uiPriority w:val="99"/>
+    <w:semiHidden/>
+    <w:unhideWhenUsed/>
+    <w:rsid w:val="008C0A4A"/>
+    <w:rPr>
+      <w:color w:val="605E5C"/>
+      <w:shd w:val="clear" w:color="auto" w:fill="E1DFDD"/>
+    </w:rPr>
+  </w:style>
 </w:styles>
 </file>
 

</xml_diff>

<commit_message>
amended web title and CV
</commit_message>
<xml_diff>
--- a/public/Chun Hin Yim Henry.docx
+++ b/public/Chun Hin Yim Henry.docx
@@ -75,10 +75,70 @@
       <w:r>
         <w:rPr>
           <w:rFonts w:ascii="Times New Roman" w:hAnsi="Times New Roman" w:cs="Times New Roman"/>
-          <w:sz w:val="24"/>
-          <w:szCs w:val="24"/>
-        </w:rPr>
-        <w:t>8 Rean Drive</w:t>
+          <w:b/>
+          <w:bCs/>
+          <w:sz w:val="24"/>
+          <w:szCs w:val="24"/>
+        </w:rPr>
+        <w:t>Cell:</w:t>
+      </w:r>
+      <w:r>
+        <w:rPr>
+          <w:rFonts w:ascii="Times New Roman" w:hAnsi="Times New Roman" w:cs="Times New Roman"/>
+          <w:sz w:val="24"/>
+          <w:szCs w:val="24"/>
+        </w:rPr>
+        <w:t xml:space="preserve"> +1-647-896-3967</w:t>
+      </w:r>
+    </w:p>
+    <w:p>
+      <w:pPr>
+        <w:spacing w:after="0"/>
+        <w:jc w:val="right"/>
+        <w:rPr>
+          <w:rFonts w:ascii="Times New Roman" w:hAnsi="Times New Roman" w:cs="Times New Roman"/>
+          <w:sz w:val="24"/>
+          <w:szCs w:val="24"/>
+        </w:rPr>
+      </w:pPr>
+      <w:r>
+        <w:rPr>
+          <w:rFonts w:ascii="Times New Roman" w:hAnsi="Times New Roman" w:cs="Times New Roman"/>
+          <w:b/>
+          <w:bCs/>
+          <w:sz w:val="24"/>
+          <w:szCs w:val="24"/>
+        </w:rPr>
+        <w:t>Email:</w:t>
+      </w:r>
+      <w:r>
+        <w:rPr>
+          <w:rFonts w:ascii="Times New Roman" w:hAnsi="Times New Roman" w:cs="Times New Roman"/>
+          <w:sz w:val="24"/>
+          <w:szCs w:val="24"/>
+        </w:rPr>
+        <w:t xml:space="preserve"> chunhinyim@gmail.com</w:t>
+      </w:r>
+    </w:p>
+    <w:p>
+      <w:pPr>
+        <w:spacing w:after="0"/>
+        <w:jc w:val="right"/>
+        <w:rPr>
+          <w:rFonts w:ascii="Times New Roman" w:hAnsi="Times New Roman" w:cs="Times New Roman"/>
+          <w:sz w:val="24"/>
+          <w:szCs w:val="24"/>
+        </w:rPr>
+      </w:pPr>
+      <w:r>
+        <w:rPr>
+          <w:rFonts w:ascii="Times New Roman" w:hAnsi="Times New Roman" w:cs="Times New Roman"/>
+          <w:b/>
+          <w:bCs/>
+          <w:sz w:val="24"/>
+          <w:szCs w:val="24"/>
+        </w:rPr>
+        <w:t>LinkedIn:</w:t>
       </w:r>
       <w:r>
         <w:rPr>
@@ -88,143 +148,66 @@
         </w:rPr>
         <w:t xml:space="preserve"> </w:t>
       </w:r>
-      <w:r>
-        <w:rPr>
-          <w:rFonts w:ascii="Times New Roman" w:hAnsi="Times New Roman" w:cs="Times New Roman"/>
-          <w:sz w:val="24"/>
-          <w:szCs w:val="24"/>
-        </w:rPr>
-        <w:t>Toronto, Ontario, M2K 3B9</w:t>
-      </w:r>
-    </w:p>
-    <w:p>
-      <w:pPr>
-        <w:spacing w:after="0"/>
-        <w:jc w:val="right"/>
-        <w:rPr>
-          <w:rFonts w:ascii="Times New Roman" w:hAnsi="Times New Roman" w:cs="Times New Roman"/>
-          <w:sz w:val="24"/>
-          <w:szCs w:val="24"/>
-        </w:rPr>
-      </w:pPr>
-      <w:r>
-        <w:rPr>
-          <w:rFonts w:ascii="Times New Roman" w:hAnsi="Times New Roman" w:cs="Times New Roman"/>
-          <w:b/>
-          <w:bCs/>
-          <w:sz w:val="24"/>
-          <w:szCs w:val="24"/>
-        </w:rPr>
-        <w:t>Cell:</w:t>
-      </w:r>
-      <w:r>
-        <w:rPr>
-          <w:rFonts w:ascii="Times New Roman" w:hAnsi="Times New Roman" w:cs="Times New Roman"/>
-          <w:sz w:val="24"/>
-          <w:szCs w:val="24"/>
-        </w:rPr>
-        <w:t xml:space="preserve"> +1-647-896-3967</w:t>
-      </w:r>
-    </w:p>
-    <w:p>
-      <w:pPr>
-        <w:spacing w:after="0"/>
-        <w:jc w:val="right"/>
-        <w:rPr>
-          <w:rFonts w:ascii="Times New Roman" w:hAnsi="Times New Roman" w:cs="Times New Roman"/>
-          <w:sz w:val="24"/>
-          <w:szCs w:val="24"/>
-        </w:rPr>
-      </w:pPr>
-      <w:r>
-        <w:rPr>
-          <w:rFonts w:ascii="Times New Roman" w:hAnsi="Times New Roman" w:cs="Times New Roman"/>
-          <w:b/>
-          <w:bCs/>
-          <w:sz w:val="24"/>
-          <w:szCs w:val="24"/>
-        </w:rPr>
-        <w:t>Email:</w:t>
-      </w:r>
-      <w:r>
-        <w:rPr>
-          <w:rFonts w:ascii="Times New Roman" w:hAnsi="Times New Roman" w:cs="Times New Roman"/>
-          <w:sz w:val="24"/>
-          <w:szCs w:val="24"/>
-        </w:rPr>
-        <w:t xml:space="preserve"> chunhinyim@gmail.com</w:t>
-      </w:r>
-    </w:p>
-    <w:p>
-      <w:pPr>
-        <w:spacing w:after="0"/>
-        <w:jc w:val="right"/>
-        <w:rPr>
-          <w:rFonts w:ascii="Times New Roman" w:hAnsi="Times New Roman" w:cs="Times New Roman"/>
-          <w:sz w:val="24"/>
-          <w:szCs w:val="24"/>
-        </w:rPr>
-      </w:pPr>
-      <w:r>
-        <w:rPr>
-          <w:rFonts w:ascii="Times New Roman" w:hAnsi="Times New Roman" w:cs="Times New Roman"/>
-          <w:b/>
-          <w:bCs/>
-          <w:sz w:val="24"/>
-          <w:szCs w:val="24"/>
-        </w:rPr>
-        <w:t>LinkedIn:</w:t>
-      </w:r>
-      <w:r>
-        <w:rPr>
-          <w:rFonts w:ascii="Times New Roman" w:hAnsi="Times New Roman" w:cs="Times New Roman"/>
-          <w:sz w:val="24"/>
-          <w:szCs w:val="24"/>
-        </w:rPr>
-        <w:t xml:space="preserve"> linkedin.com/in/chunyim</w:t>
-      </w:r>
-    </w:p>
-    <w:p>
-      <w:pPr>
-        <w:spacing w:after="0"/>
-        <w:jc w:val="right"/>
-        <w:rPr>
-          <w:rFonts w:ascii="Times New Roman" w:hAnsi="Times New Roman" w:cs="Times New Roman"/>
-          <w:sz w:val="24"/>
-          <w:szCs w:val="24"/>
-        </w:rPr>
-      </w:pPr>
-      <w:r>
-        <w:rPr>
-          <w:rFonts w:ascii="Times New Roman" w:hAnsi="Times New Roman" w:cs="Times New Roman"/>
-          <w:b/>
-          <w:bCs/>
-          <w:sz w:val="24"/>
-          <w:szCs w:val="24"/>
-        </w:rPr>
-        <w:t>Profile:</w:t>
-      </w:r>
-      <w:r>
-        <w:rPr>
-          <w:rFonts w:ascii="Times New Roman" w:hAnsi="Times New Roman" w:cs="Times New Roman"/>
-          <w:sz w:val="24"/>
-          <w:szCs w:val="24"/>
-        </w:rPr>
-        <w:t xml:space="preserve"> </w:t>
-      </w:r>
-      <w:r>
-        <w:rPr>
-          <w:rFonts w:ascii="Times New Roman" w:hAnsi="Times New Roman" w:cs="Times New Roman"/>
-          <w:sz w:val="24"/>
-          <w:szCs w:val="24"/>
-        </w:rPr>
-        <w:t>https://chunhin-profile.netlify.app/</w:t>
-      </w:r>
-    </w:p>
-    <w:p>
-      <w:pPr>
-        <w:spacing w:after="0"/>
-        <w:ind w:right="120"/>
+      <w:hyperlink r:id="rId7" w:history="1">
+        <w:r>
+          <w:rPr>
+            <w:rStyle w:val="Hyperlink"/>
+            <w:rFonts w:ascii="Times New Roman" w:hAnsi="Times New Roman" w:cs="Times New Roman"/>
+            <w:sz w:val="24"/>
+            <w:szCs w:val="24"/>
+          </w:rPr>
+          <w:t>linkedin.com/in/c</w:t>
+        </w:r>
+        <w:r>
+          <w:rPr>
+            <w:rStyle w:val="Hyperlink"/>
+            <w:rFonts w:ascii="Times New Roman" w:hAnsi="Times New Roman" w:cs="Times New Roman"/>
+            <w:sz w:val="24"/>
+            <w:szCs w:val="24"/>
+          </w:rPr>
+          <w:t>h</w:t>
+        </w:r>
+        <w:r>
+          <w:rPr>
+            <w:rStyle w:val="Hyperlink"/>
+            <w:rFonts w:ascii="Times New Roman" w:hAnsi="Times New Roman" w:cs="Times New Roman"/>
+            <w:sz w:val="24"/>
+            <w:szCs w:val="24"/>
+          </w:rPr>
+          <w:t>un</w:t>
+        </w:r>
+        <w:r>
+          <w:rPr>
+            <w:rStyle w:val="Hyperlink"/>
+            <w:rFonts w:ascii="Times New Roman" w:hAnsi="Times New Roman" w:cs="Times New Roman"/>
+            <w:sz w:val="24"/>
+            <w:szCs w:val="24"/>
+          </w:rPr>
+          <w:t>y</w:t>
+        </w:r>
+        <w:r>
+          <w:rPr>
+            <w:rStyle w:val="Hyperlink"/>
+            <w:rFonts w:ascii="Times New Roman" w:hAnsi="Times New Roman" w:cs="Times New Roman"/>
+            <w:sz w:val="24"/>
+            <w:szCs w:val="24"/>
+          </w:rPr>
+          <w:t>im</w:t>
+        </w:r>
+        <w:r>
+          <w:rPr>
+            <w:rStyle w:val="Hyperlink"/>
+            <w:rFonts w:ascii="Times New Roman" w:hAnsi="Times New Roman" w:cs="Times New Roman"/>
+            <w:sz w:val="24"/>
+            <w:szCs w:val="24"/>
+          </w:rPr>
+          <w:t>/</w:t>
+        </w:r>
+      </w:hyperlink>
+    </w:p>
+    <w:p>
+      <w:pPr>
+        <w:spacing w:after="0"/>
         <w:jc w:val="right"/>
         <w:rPr>
           <w:rFonts w:ascii="Times New Roman" w:hAnsi="Times New Roman" w:cs="Times New Roman"/>
@@ -238,11 +221,57 @@
           <w:docGrid w:linePitch="360"/>
         </w:sectPr>
       </w:pPr>
-    </w:p>
-    <w:p>
-      <w:pPr>
-        <w:spacing w:after="0"/>
-        <w:jc w:val="center"/>
+      <w:r>
+        <w:rPr>
+          <w:rFonts w:ascii="Times New Roman" w:hAnsi="Times New Roman" w:cs="Times New Roman"/>
+          <w:b/>
+          <w:bCs/>
+          <w:sz w:val="24"/>
+          <w:szCs w:val="24"/>
+        </w:rPr>
+        <w:t>Profile:</w:t>
+      </w:r>
+      <w:r>
+        <w:rPr>
+          <w:rFonts w:ascii="Times New Roman" w:hAnsi="Times New Roman" w:cs="Times New Roman"/>
+          <w:sz w:val="24"/>
+          <w:szCs w:val="24"/>
+        </w:rPr>
+        <w:t xml:space="preserve"> </w:t>
+      </w:r>
+      <w:hyperlink r:id="rId8" w:history="1">
+        <w:r>
+          <w:rPr>
+            <w:rStyle w:val="Hyperlink"/>
+            <w:rFonts w:ascii="Times New Roman" w:hAnsi="Times New Roman" w:cs="Times New Roman"/>
+            <w:sz w:val="24"/>
+            <w:szCs w:val="24"/>
+          </w:rPr>
+          <w:t>https://chunhin-pr</w:t>
+        </w:r>
+        <w:r>
+          <w:rPr>
+            <w:rStyle w:val="Hyperlink"/>
+            <w:rFonts w:ascii="Times New Roman" w:hAnsi="Times New Roman" w:cs="Times New Roman"/>
+            <w:sz w:val="24"/>
+            <w:szCs w:val="24"/>
+          </w:rPr>
+          <w:t>o</w:t>
+        </w:r>
+        <w:r>
+          <w:rPr>
+            <w:rStyle w:val="Hyperlink"/>
+            <w:rFonts w:ascii="Times New Roman" w:hAnsi="Times New Roman" w:cs="Times New Roman"/>
+            <w:sz w:val="24"/>
+            <w:szCs w:val="24"/>
+          </w:rPr>
+          <w:t>file.netlify.app/</w:t>
+        </w:r>
+      </w:hyperlink>
+    </w:p>
+    <w:p>
+      <w:pPr>
+        <w:spacing w:after="0"/>
         <w:rPr>
           <w:rFonts w:ascii="Times New Roman" w:eastAsia="Times New Roman" w:hAnsi="Times New Roman" w:cs="Arial"/>
           <w:b/>
@@ -307,7 +336,131 @@
           <w:szCs w:val="24"/>
           <w:lang w:eastAsia="en-CA"/>
         </w:rPr>
-        <w:t>I am a dedicated and versatile software engineering student with a passion for innovation and a strong foundation in Computer Science. With a background in paramedics and customer service, I bring valuable leadership and communication skills to complement my technical expertise.</w:t>
+        <w:t xml:space="preserve">I am a dedicated software engineering student with a passion for innovation and a strong foundation in Computer Science. </w:t>
+      </w:r>
+      <w:r>
+        <w:rPr>
+          <w:rFonts w:ascii="Times New Roman" w:eastAsia="Times New Roman" w:hAnsi="Times New Roman" w:cs="Arial"/>
+          <w:sz w:val="24"/>
+          <w:szCs w:val="24"/>
+          <w:lang w:eastAsia="en-CA"/>
+        </w:rPr>
+        <w:t>I have hands-on experience in advanced web development technologies, and I'm proficient in various programming languages</w:t>
+      </w:r>
+      <w:r>
+        <w:rPr>
+          <w:rFonts w:ascii="Times New Roman" w:eastAsia="Times New Roman" w:hAnsi="Times New Roman" w:cs="Arial"/>
+          <w:sz w:val="24"/>
+          <w:szCs w:val="24"/>
+          <w:lang w:eastAsia="en-CA"/>
+        </w:rPr>
+        <w:t xml:space="preserve"> ranging from HTML to CSS, from JavaScript to TypeScript, and from React to Angular.</w:t>
+      </w:r>
+    </w:p>
+    <w:p>
+      <w:pPr>
+        <w:spacing w:after="0"/>
+        <w:jc w:val="both"/>
+        <w:rPr>
+          <w:rFonts w:ascii="Times New Roman" w:eastAsia="Times New Roman" w:hAnsi="Times New Roman" w:cs="Arial"/>
+          <w:sz w:val="24"/>
+          <w:szCs w:val="24"/>
+          <w:lang w:eastAsia="en-CA"/>
+        </w:rPr>
+      </w:pPr>
+    </w:p>
+    <w:p>
+      <w:pPr>
+        <w:spacing w:after="0"/>
+        <w:jc w:val="both"/>
+        <w:rPr>
+          <w:rFonts w:ascii="Times New Roman" w:eastAsia="Times New Roman" w:hAnsi="Times New Roman" w:cs="Arial"/>
+          <w:sz w:val="24"/>
+          <w:szCs w:val="24"/>
+          <w:lang w:eastAsia="en-CA"/>
+        </w:rPr>
+      </w:pPr>
+      <w:r>
+        <w:rPr>
+          <w:rFonts w:ascii="Times New Roman" w:eastAsia="Times New Roman" w:hAnsi="Times New Roman" w:cs="Arial"/>
+          <w:sz w:val="24"/>
+          <w:szCs w:val="24"/>
+          <w:lang w:eastAsia="en-CA"/>
+        </w:rPr>
+        <w:t>Here is my profile built with React</w:t>
+      </w:r>
+      <w:r>
+        <w:rPr>
+          <w:rFonts w:ascii="Times New Roman" w:eastAsia="Times New Roman" w:hAnsi="Times New Roman" w:cs="Arial"/>
+          <w:sz w:val="24"/>
+          <w:szCs w:val="24"/>
+          <w:lang w:eastAsia="en-CA"/>
+        </w:rPr>
+        <w:t xml:space="preserve">: </w:t>
+      </w:r>
+      <w:r>
+        <w:rPr>
+          <w:rFonts w:ascii="Times New Roman" w:eastAsia="Times New Roman" w:hAnsi="Times New Roman" w:cs="Arial"/>
+          <w:sz w:val="24"/>
+          <w:szCs w:val="24"/>
+          <w:lang w:eastAsia="en-CA"/>
+        </w:rPr>
+        <w:t xml:space="preserve"> </w:t>
+      </w:r>
+      <w:hyperlink r:id="rId9" w:history="1">
+        <w:r>
+          <w:rPr>
+            <w:rStyle w:val="Hyperlink"/>
+            <w:rFonts w:ascii="Times New Roman" w:hAnsi="Times New Roman" w:cs="Times New Roman"/>
+            <w:sz w:val="24"/>
+            <w:szCs w:val="24"/>
+          </w:rPr>
+          <w:t>https://chunhin-profile.netlif</w:t>
+        </w:r>
+        <w:r>
+          <w:rPr>
+            <w:rStyle w:val="Hyperlink"/>
+            <w:rFonts w:ascii="Times New Roman" w:hAnsi="Times New Roman" w:cs="Times New Roman"/>
+            <w:sz w:val="24"/>
+            <w:szCs w:val="24"/>
+          </w:rPr>
+          <w:t>y</w:t>
+        </w:r>
+        <w:r>
+          <w:rPr>
+            <w:rStyle w:val="Hyperlink"/>
+            <w:rFonts w:ascii="Times New Roman" w:hAnsi="Times New Roman" w:cs="Times New Roman"/>
+            <w:sz w:val="24"/>
+            <w:szCs w:val="24"/>
+          </w:rPr>
+          <w:t>.ap</w:t>
+        </w:r>
+        <w:r>
+          <w:rPr>
+            <w:rStyle w:val="Hyperlink"/>
+            <w:rFonts w:ascii="Times New Roman" w:hAnsi="Times New Roman" w:cs="Times New Roman"/>
+            <w:sz w:val="24"/>
+            <w:szCs w:val="24"/>
+          </w:rPr>
+          <w:t>p</w:t>
+        </w:r>
+        <w:r>
+          <w:rPr>
+            <w:rStyle w:val="Hyperlink"/>
+            <w:rFonts w:ascii="Times New Roman" w:hAnsi="Times New Roman" w:cs="Times New Roman"/>
+            <w:sz w:val="24"/>
+            <w:szCs w:val="24"/>
+          </w:rPr>
+          <w:t>/</w:t>
+        </w:r>
+      </w:hyperlink>
+      <w:r>
+        <w:rPr>
+          <w:rFonts w:ascii="Times New Roman" w:hAnsi="Times New Roman" w:cs="Times New Roman"/>
+          <w:sz w:val="24"/>
+          <w:szCs w:val="24"/>
+        </w:rPr>
+        <w:t xml:space="preserve"> </w:t>
       </w:r>
     </w:p>
     <w:p>
@@ -369,34 +522,7 @@
           <w:szCs w:val="24"/>
           <w:lang w:eastAsia="en-CA"/>
         </w:rPr>
-        <w:t>A</w:t>
-      </w:r>
-      <w:r>
-        <w:rPr>
-          <w:rFonts w:ascii="Times New Roman" w:eastAsia="Times New Roman" w:hAnsi="Times New Roman" w:cs="Arial"/>
-          <w:sz w:val="24"/>
-          <w:szCs w:val="24"/>
-          <w:lang w:eastAsia="en-CA"/>
-        </w:rPr>
-        <w:t xml:space="preserve"> Diploma in Software Engineering Technician </w:t>
-      </w:r>
-      <w:r>
-        <w:rPr>
-          <w:rFonts w:ascii="Times New Roman" w:eastAsia="Times New Roman" w:hAnsi="Times New Roman" w:cs="Arial"/>
-          <w:sz w:val="24"/>
-          <w:szCs w:val="24"/>
-          <w:lang w:eastAsia="en-CA"/>
-        </w:rPr>
-        <w:t xml:space="preserve">Student </w:t>
-      </w:r>
-      <w:r>
-        <w:rPr>
-          <w:rFonts w:ascii="Times New Roman" w:eastAsia="Times New Roman" w:hAnsi="Times New Roman" w:cs="Arial"/>
-          <w:sz w:val="24"/>
-          <w:szCs w:val="24"/>
-          <w:lang w:eastAsia="en-CA"/>
-        </w:rPr>
-        <w:t>at Centennial College.</w:t>
+        <w:t>Diploma in Software Engineering Technician Student at Centennial College</w:t>
       </w:r>
     </w:p>
     <w:p>
@@ -422,61 +548,7 @@
           <w:szCs w:val="24"/>
           <w:lang w:eastAsia="en-CA"/>
         </w:rPr>
-        <w:t>Proficient in a wide range of programming language</w:t>
-      </w:r>
-      <w:r>
-        <w:rPr>
-          <w:rFonts w:ascii="Times New Roman" w:eastAsia="Times New Roman" w:hAnsi="Times New Roman" w:cs="Arial"/>
-          <w:sz w:val="24"/>
-          <w:szCs w:val="24"/>
-          <w:lang w:eastAsia="en-CA"/>
-        </w:rPr>
-        <w:t>s,</w:t>
-      </w:r>
-      <w:r>
-        <w:rPr>
-          <w:rFonts w:ascii="Times New Roman" w:eastAsia="Times New Roman" w:hAnsi="Times New Roman" w:cs="Arial"/>
-          <w:sz w:val="24"/>
-          <w:szCs w:val="24"/>
-          <w:lang w:eastAsia="en-CA"/>
-        </w:rPr>
-        <w:t xml:space="preserve"> technologies</w:t>
-      </w:r>
-      <w:r>
-        <w:rPr>
-          <w:rFonts w:ascii="Times New Roman" w:eastAsia="Times New Roman" w:hAnsi="Times New Roman" w:cs="Arial"/>
-          <w:sz w:val="24"/>
-          <w:szCs w:val="24"/>
-          <w:lang w:eastAsia="en-CA"/>
-        </w:rPr>
-        <w:t xml:space="preserve"> and frameworks</w:t>
-      </w:r>
-      <w:r>
-        <w:rPr>
-          <w:rFonts w:ascii="Times New Roman" w:eastAsia="Times New Roman" w:hAnsi="Times New Roman" w:cs="Arial"/>
-          <w:sz w:val="24"/>
-          <w:szCs w:val="24"/>
-          <w:lang w:eastAsia="en-CA"/>
-        </w:rPr>
-        <w:t xml:space="preserve">, including HTML, CSS, JavaScript, Express, Angular, </w:t>
-      </w:r>
-      <w:r>
-        <w:rPr>
-          <w:rFonts w:ascii="Times New Roman" w:eastAsia="Times New Roman" w:hAnsi="Times New Roman" w:cs="Arial"/>
-          <w:sz w:val="24"/>
-          <w:szCs w:val="24"/>
-          <w:lang w:eastAsia="en-CA"/>
-        </w:rPr>
-        <w:t xml:space="preserve">React, </w:t>
-      </w:r>
-      <w:r>
-        <w:rPr>
-          <w:rFonts w:ascii="Times New Roman" w:eastAsia="Times New Roman" w:hAnsi="Times New Roman" w:cs="Arial"/>
-          <w:sz w:val="24"/>
-          <w:szCs w:val="24"/>
-          <w:lang w:eastAsia="en-CA"/>
-        </w:rPr>
-        <w:t>Node, MySQL, Oracle SQL, MongoDB, Python, C#, and Java.</w:t>
+        <w:t>Proficient in HTML, CSS, JavaScript, and advanced web development technologies, including React</w:t>
       </w:r>
     </w:p>
     <w:p>
@@ -502,7 +574,34 @@
           <w:szCs w:val="24"/>
           <w:lang w:eastAsia="en-CA"/>
         </w:rPr>
-        <w:t>Strong problem-solving abilities and a commitment to delivering high-quality solutions.</w:t>
+        <w:t xml:space="preserve">Experienced in </w:t>
+      </w:r>
+      <w:r>
+        <w:rPr>
+          <w:rFonts w:ascii="Times New Roman" w:eastAsia="Times New Roman" w:hAnsi="Times New Roman" w:cs="Arial"/>
+          <w:sz w:val="24"/>
+          <w:szCs w:val="24"/>
+          <w:lang w:eastAsia="en-CA"/>
+        </w:rPr>
+        <w:t>using package managers and automation tools like npm</w:t>
+      </w:r>
+      <w:r>
+        <w:rPr>
+          <w:rFonts w:ascii="Times New Roman" w:eastAsia="Times New Roman" w:hAnsi="Times New Roman" w:cs="Arial"/>
+          <w:sz w:val="24"/>
+          <w:szCs w:val="24"/>
+          <w:lang w:eastAsia="en-CA"/>
+        </w:rPr>
+        <w:t>, with profound understanding on Re</w:t>
+      </w:r>
+      <w:r>
+        <w:rPr>
+          <w:rFonts w:ascii="Times New Roman" w:eastAsia="Times New Roman" w:hAnsi="Times New Roman" w:cs="Arial"/>
+          <w:sz w:val="24"/>
+          <w:szCs w:val="24"/>
+          <w:lang w:eastAsia="en-CA"/>
+        </w:rPr>
+        <w:t>sponsive Web Design principles</w:t>
       </w:r>
     </w:p>
     <w:p>
@@ -528,7 +627,43 @@
           <w:szCs w:val="24"/>
           <w:lang w:eastAsia="en-CA"/>
         </w:rPr>
-        <w:t>Dedication to continuous learning, exploration, and innovation, as seen through coursework and personal projects in software development.</w:t>
+        <w:t>E</w:t>
+      </w:r>
+      <w:r>
+        <w:rPr>
+          <w:rFonts w:ascii="Times New Roman" w:eastAsia="Times New Roman" w:hAnsi="Times New Roman" w:cs="Arial"/>
+          <w:sz w:val="24"/>
+          <w:szCs w:val="24"/>
+          <w:lang w:eastAsia="en-CA"/>
+        </w:rPr>
+        <w:t>xperience</w:t>
+      </w:r>
+      <w:r>
+        <w:rPr>
+          <w:rFonts w:ascii="Times New Roman" w:eastAsia="Times New Roman" w:hAnsi="Times New Roman" w:cs="Arial"/>
+          <w:sz w:val="24"/>
+          <w:szCs w:val="24"/>
+          <w:lang w:eastAsia="en-CA"/>
+        </w:rPr>
+        <w:t>d</w:t>
+      </w:r>
+      <w:r>
+        <w:rPr>
+          <w:rFonts w:ascii="Times New Roman" w:eastAsia="Times New Roman" w:hAnsi="Times New Roman" w:cs="Arial"/>
+          <w:sz w:val="24"/>
+          <w:szCs w:val="24"/>
+          <w:lang w:eastAsia="en-CA"/>
+        </w:rPr>
+        <w:t xml:space="preserve"> in leading and</w:t>
+      </w:r>
+      <w:r>
+        <w:rPr>
+          <w:rFonts w:ascii="Times New Roman" w:eastAsia="Times New Roman" w:hAnsi="Times New Roman" w:cs="Arial"/>
+          <w:sz w:val="24"/>
+          <w:szCs w:val="24"/>
+          <w:lang w:eastAsia="en-CA"/>
+        </w:rPr>
+        <w:t xml:space="preserve"> collaborating with cross-functional and cross-office teams</w:t>
       </w:r>
     </w:p>
     <w:p>
@@ -697,7 +832,23 @@
           <w:sz w:val="24"/>
           <w:szCs w:val="24"/>
         </w:rPr>
-        <w:t>Advanced Web Development with MEAN Stack</w:t>
+        <w:t xml:space="preserve">Advanced Web Development </w:t>
+      </w:r>
+      <w:r>
+        <w:rPr>
+          <w:rFonts w:ascii="Times New Roman" w:hAnsi="Times New Roman" w:cs="Times New Roman"/>
+          <w:sz w:val="24"/>
+          <w:szCs w:val="24"/>
+        </w:rPr>
+        <w:t>adopting</w:t>
+      </w:r>
+      <w:r>
+        <w:rPr>
+          <w:rFonts w:ascii="Times New Roman" w:hAnsi="Times New Roman" w:cs="Times New Roman"/>
+          <w:sz w:val="24"/>
+          <w:szCs w:val="24"/>
+        </w:rPr>
+        <w:t xml:space="preserve"> MEAN Stack</w:t>
       </w:r>
     </w:p>
     <w:p>
@@ -719,7 +870,39 @@
           <w:sz w:val="24"/>
           <w:szCs w:val="24"/>
         </w:rPr>
-        <w:t>Database Design and Implementation on MongoDB, MySQL, OracleSQL</w:t>
+        <w:t>Client-side Web Development using HTML, CSS</w:t>
+      </w:r>
+      <w:r>
+        <w:rPr>
+          <w:rFonts w:ascii="Times New Roman" w:hAnsi="Times New Roman" w:cs="Times New Roman"/>
+          <w:sz w:val="24"/>
+          <w:szCs w:val="24"/>
+        </w:rPr>
+        <w:t>,</w:t>
+      </w:r>
+      <w:r>
+        <w:rPr>
+          <w:rFonts w:ascii="Times New Roman" w:hAnsi="Times New Roman" w:cs="Times New Roman"/>
+          <w:sz w:val="24"/>
+          <w:szCs w:val="24"/>
+        </w:rPr>
+        <w:t xml:space="preserve"> Javascript</w:t>
+      </w:r>
+      <w:r>
+        <w:rPr>
+          <w:rFonts w:ascii="Times New Roman" w:hAnsi="Times New Roman" w:cs="Times New Roman"/>
+          <w:sz w:val="24"/>
+          <w:szCs w:val="24"/>
+        </w:rPr>
+        <w:t xml:space="preserve"> and </w:t>
+      </w:r>
+      <w:r>
+        <w:rPr>
+          <w:rFonts w:ascii="Times New Roman" w:hAnsi="Times New Roman" w:cs="Times New Roman"/>
+          <w:sz w:val="24"/>
+          <w:szCs w:val="24"/>
+        </w:rPr>
+        <w:t>Vanilla JS</w:t>
       </w:r>
     </w:p>
     <w:p>
@@ -741,6 +924,28 @@
           <w:sz w:val="24"/>
           <w:szCs w:val="24"/>
         </w:rPr>
+        <w:t>Database Design and Implementation on MongoDB, MySQL, OracleSQL</w:t>
+      </w:r>
+    </w:p>
+    <w:p>
+      <w:pPr>
+        <w:numPr>
+          <w:ilvl w:val="0"/>
+          <w:numId w:val="2"/>
+        </w:numPr>
+        <w:spacing w:after="0" w:line="240" w:lineRule="auto"/>
+        <w:rPr>
+          <w:rFonts w:ascii="Times New Roman" w:hAnsi="Times New Roman" w:cs="Times New Roman"/>
+          <w:sz w:val="24"/>
+          <w:szCs w:val="24"/>
+        </w:rPr>
+      </w:pPr>
+      <w:r>
+        <w:rPr>
+          <w:rFonts w:ascii="Times New Roman" w:hAnsi="Times New Roman" w:cs="Times New Roman"/>
+          <w:sz w:val="24"/>
+          <w:szCs w:val="24"/>
+        </w:rPr>
         <w:t>Programming Skill</w:t>
       </w:r>
       <w:r>
@@ -758,6 +963,14 @@
           <w:szCs w:val="24"/>
         </w:rPr>
         <w:t xml:space="preserve"> on Python</w:t>
+      </w:r>
+      <w:r>
+        <w:rPr>
+          <w:rFonts w:ascii="Times New Roman" w:hAnsi="Times New Roman" w:cs="Times New Roman"/>
+          <w:sz w:val="24"/>
+          <w:szCs w:val="24"/>
+        </w:rPr>
+        <w:t>, C# and Java</w:t>
       </w:r>
     </w:p>
     <w:p>
@@ -816,14 +1029,25 @@
     </w:p>
     <w:p>
       <w:pPr>
+        <w:numPr>
+          <w:ilvl w:val="0"/>
+          <w:numId w:val="3"/>
+        </w:numPr>
         <w:spacing w:after="0" w:line="240" w:lineRule="auto"/>
-        <w:ind w:left="360"/>
-        <w:rPr>
-          <w:rFonts w:ascii="Times New Roman" w:hAnsi="Times New Roman" w:cs="Times New Roman"/>
-          <w:sz w:val="24"/>
-          <w:szCs w:val="24"/>
-        </w:rPr>
-      </w:pPr>
+        <w:rPr>
+          <w:rFonts w:ascii="Times New Roman" w:hAnsi="Times New Roman" w:cs="Times New Roman"/>
+          <w:sz w:val="24"/>
+          <w:szCs w:val="24"/>
+        </w:rPr>
+      </w:pPr>
+      <w:r>
+        <w:rPr>
+          <w:rFonts w:ascii="Times New Roman" w:hAnsi="Times New Roman" w:cs="Times New Roman"/>
+          <w:sz w:val="24"/>
+          <w:szCs w:val="24"/>
+        </w:rPr>
+        <w:t>Consistently maintained a high GPA, reflecting my commitment to academic excellence and skill acquisition in software engineering.</w:t>
+      </w:r>
     </w:p>
     <w:p>
       <w:pPr>
@@ -973,7 +1197,7 @@
           <w:sz w:val="24"/>
           <w:szCs w:val="24"/>
         </w:rPr>
-        <w:t>Earned a Second Class Honor (Division One) in the major of Politics and Public Administration.</w:t>
+        <w:t>Earned a Second Class Honor (Division One) in Politics and Public Administration.</w:t>
       </w:r>
     </w:p>
     <w:p>
@@ -1085,10 +1309,20 @@
       <w:r>
         <w:rPr>
           <w:rFonts w:ascii="Times New Roman" w:hAnsi="Times New Roman" w:cs="Times New Roman"/>
-          <w:sz w:val="24"/>
-          <w:szCs w:val="24"/>
-        </w:rPr>
-        <w:t>8 Rean Drive</w:t>
+          <w:b/>
+          <w:bCs/>
+          <w:sz w:val="24"/>
+          <w:szCs w:val="24"/>
+        </w:rPr>
+        <w:t>Cell:</w:t>
+      </w:r>
+      <w:r>
+        <w:rPr>
+          <w:rFonts w:ascii="Times New Roman" w:hAnsi="Times New Roman" w:cs="Times New Roman"/>
+          <w:sz w:val="24"/>
+          <w:szCs w:val="24"/>
+        </w:rPr>
+        <w:t xml:space="preserve"> +1-647-896-3967</w:t>
       </w:r>
     </w:p>
     <w:p>
@@ -1104,10 +1338,20 @@
       <w:r>
         <w:rPr>
           <w:rFonts w:ascii="Times New Roman" w:hAnsi="Times New Roman" w:cs="Times New Roman"/>
-          <w:sz w:val="24"/>
-          <w:szCs w:val="24"/>
-        </w:rPr>
-        <w:t>Toronto, Ontario, M2K 3B9</w:t>
+          <w:b/>
+          <w:bCs/>
+          <w:sz w:val="24"/>
+          <w:szCs w:val="24"/>
+        </w:rPr>
+        <w:t>Email:</w:t>
+      </w:r>
+      <w:r>
+        <w:rPr>
+          <w:rFonts w:ascii="Times New Roman" w:hAnsi="Times New Roman" w:cs="Times New Roman"/>
+          <w:sz w:val="24"/>
+          <w:szCs w:val="24"/>
+        </w:rPr>
+        <w:t xml:space="preserve"> chunhinyim@gmail.com</w:t>
       </w:r>
     </w:p>
     <w:p>
@@ -1128,45 +1372,27 @@
           <w:sz w:val="24"/>
           <w:szCs w:val="24"/>
         </w:rPr>
-        <w:t>Cell:</w:t>
-      </w:r>
-      <w:r>
-        <w:rPr>
-          <w:rFonts w:ascii="Times New Roman" w:hAnsi="Times New Roman" w:cs="Times New Roman"/>
-          <w:sz w:val="24"/>
-          <w:szCs w:val="24"/>
-        </w:rPr>
-        <w:t xml:space="preserve"> +1-647-896-3967</w:t>
-      </w:r>
-    </w:p>
-    <w:p>
-      <w:pPr>
-        <w:spacing w:after="0"/>
-        <w:jc w:val="right"/>
-        <w:rPr>
-          <w:rFonts w:ascii="Times New Roman" w:hAnsi="Times New Roman" w:cs="Times New Roman"/>
-          <w:sz w:val="24"/>
-          <w:szCs w:val="24"/>
-        </w:rPr>
-      </w:pPr>
-      <w:r>
-        <w:rPr>
-          <w:rFonts w:ascii="Times New Roman" w:hAnsi="Times New Roman" w:cs="Times New Roman"/>
-          <w:b/>
-          <w:bCs/>
-          <w:sz w:val="24"/>
-          <w:szCs w:val="24"/>
-        </w:rPr>
-        <w:t>Email:</w:t>
-      </w:r>
-      <w:r>
-        <w:rPr>
-          <w:rFonts w:ascii="Times New Roman" w:hAnsi="Times New Roman" w:cs="Times New Roman"/>
-          <w:sz w:val="24"/>
-          <w:szCs w:val="24"/>
-        </w:rPr>
-        <w:t xml:space="preserve"> chunhinyim@gmail.com</w:t>
-      </w:r>
+        <w:t>LinkedIn:</w:t>
+      </w:r>
+      <w:r>
+        <w:rPr>
+          <w:rFonts w:ascii="Times New Roman" w:hAnsi="Times New Roman" w:cs="Times New Roman"/>
+          <w:sz w:val="24"/>
+          <w:szCs w:val="24"/>
+        </w:rPr>
+        <w:t xml:space="preserve"> </w:t>
+      </w:r>
+      <w:hyperlink r:id="rId10" w:history="1">
+        <w:r>
+          <w:rPr>
+            <w:rStyle w:val="Hyperlink"/>
+            <w:rFonts w:ascii="Times New Roman" w:hAnsi="Times New Roman" w:cs="Times New Roman"/>
+            <w:sz w:val="24"/>
+            <w:szCs w:val="24"/>
+          </w:rPr>
+          <w:t>linkedin.com/in/chunyim/</w:t>
+        </w:r>
+      </w:hyperlink>
     </w:p>
     <w:p>
       <w:pPr>
@@ -1193,20 +1419,45 @@
           <w:sz w:val="24"/>
           <w:szCs w:val="24"/>
         </w:rPr>
-        <w:t>LinkedIn:</w:t>
-      </w:r>
-      <w:r>
-        <w:rPr>
-          <w:rFonts w:ascii="Times New Roman" w:hAnsi="Times New Roman" w:cs="Times New Roman"/>
-          <w:sz w:val="24"/>
-          <w:szCs w:val="24"/>
-        </w:rPr>
-        <w:t xml:space="preserve"> linkedin.com/in/chunyim</w:t>
-      </w:r>
-    </w:p>
-    <w:p>
-      <w:pPr>
-        <w:spacing w:after="0"/>
+        <w:t>Profile:</w:t>
+      </w:r>
+      <w:r>
+        <w:rPr>
+          <w:rFonts w:ascii="Times New Roman" w:hAnsi="Times New Roman" w:cs="Times New Roman"/>
+          <w:sz w:val="24"/>
+          <w:szCs w:val="24"/>
+        </w:rPr>
+        <w:t xml:space="preserve"> </w:t>
+      </w:r>
+      <w:hyperlink r:id="rId11" w:history="1">
+        <w:r>
+          <w:rPr>
+            <w:rStyle w:val="Hyperlink"/>
+            <w:rFonts w:ascii="Times New Roman" w:hAnsi="Times New Roman" w:cs="Times New Roman"/>
+            <w:sz w:val="24"/>
+            <w:szCs w:val="24"/>
+          </w:rPr>
+          <w:t>https://chunhin-profile.netlify.app/</w:t>
+        </w:r>
+      </w:hyperlink>
+    </w:p>
+    <w:p>
+      <w:pPr>
+        <w:spacing w:after="0"/>
+        <w:ind w:right="720"/>
+        <w:jc w:val="right"/>
+        <w:rPr>
+          <w:rFonts w:ascii="Times New Roman" w:hAnsi="Times New Roman" w:cs="Times New Roman"/>
+          <w:sz w:val="24"/>
+          <w:szCs w:val="24"/>
+        </w:rPr>
+        <w:sectPr>
+          <w:type w:val="continuous"/>
+          <w:pgSz w:w="12240" w:h="15840"/>
+          <w:pgMar w:top="1440" w:right="1440" w:bottom="1440" w:left="1440" w:header="720" w:footer="720" w:gutter="0"/>
+          <w:cols w:num="2" w:space="720"/>
+          <w:docGrid w:linePitch="360"/>
+        </w:sectPr>
       </w:pPr>
     </w:p>
     <w:p>
@@ -1354,7 +1605,7 @@
           <w:szCs w:val="24"/>
         </w:rPr>
       </w:pPr>
-      <w:hyperlink r:id="rId7" w:history="1">
+      <w:hyperlink r:id="rId12" w:history="1">
         <w:r>
           <w:rPr>
             <w:rStyle w:val="Hyperlink"/>
@@ -1799,7 +2050,6 @@
     </w:p>
     <w:p>
       <w:pPr>
-        <w:pStyle w:val="ListParagraph"/>
         <w:spacing w:after="0"/>
         <w:jc w:val="both"/>
         <w:rPr>
@@ -1978,95 +2228,6 @@
           <w:szCs w:val="24"/>
         </w:rPr>
         <w:t>Ambulance Officer</w:t>
-      </w:r>
-    </w:p>
-    <w:p>
-      <w:pPr>
-        <w:spacing w:after="0"/>
-        <w:rPr>
-          <w:rFonts w:ascii="Times New Roman" w:hAnsi="Times New Roman" w:cs="Times New Roman"/>
-          <w:b/>
-          <w:bCs/>
-          <w:sz w:val="24"/>
-          <w:szCs w:val="24"/>
-        </w:rPr>
-      </w:pPr>
-    </w:p>
-    <w:p>
-      <w:pPr>
-        <w:pStyle w:val="ListParagraph"/>
-        <w:numPr>
-          <w:ilvl w:val="0"/>
-          <w:numId w:val="5"/>
-        </w:numPr>
-        <w:spacing w:after="0"/>
-        <w:rPr>
-          <w:rFonts w:ascii="Times New Roman" w:hAnsi="Times New Roman" w:cs="Times New Roman"/>
-          <w:sz w:val="24"/>
-          <w:szCs w:val="24"/>
-        </w:rPr>
-      </w:pPr>
-      <w:r>
-        <w:rPr>
-          <w:rFonts w:ascii="Times New Roman" w:hAnsi="Times New Roman" w:cs="Times New Roman"/>
-          <w:sz w:val="24"/>
-          <w:szCs w:val="24"/>
-        </w:rPr>
-        <w:t>Managed an ambulance depot with over 100 subordinates</w:t>
-      </w:r>
-    </w:p>
-    <w:p>
-      <w:pPr>
-        <w:pStyle w:val="ListParagraph"/>
-        <w:numPr>
-          <w:ilvl w:val="0"/>
-          <w:numId w:val="5"/>
-        </w:numPr>
-        <w:spacing w:after="0"/>
-        <w:rPr>
-          <w:rFonts w:ascii="Times New Roman" w:hAnsi="Times New Roman" w:cs="Times New Roman"/>
-          <w:sz w:val="24"/>
-          <w:szCs w:val="24"/>
-        </w:rPr>
-      </w:pPr>
-      <w:r>
-        <w:rPr>
-          <w:rFonts w:ascii="Times New Roman" w:hAnsi="Times New Roman" w:cs="Times New Roman"/>
-          <w:sz w:val="24"/>
-          <w:szCs w:val="24"/>
-        </w:rPr>
-        <w:t>Led ambulance crews in providing pre-hospital services and responding to emergency incidents</w:t>
-      </w:r>
-    </w:p>
-    <w:p>
-      <w:pPr>
-        <w:pStyle w:val="ListParagraph"/>
-        <w:numPr>
-          <w:ilvl w:val="0"/>
-          <w:numId w:val="5"/>
-        </w:numPr>
-        <w:spacing w:after="0"/>
-        <w:rPr>
-          <w:rFonts w:ascii="Times New Roman" w:hAnsi="Times New Roman" w:cs="Times New Roman"/>
-          <w:sz w:val="24"/>
-          <w:szCs w:val="24"/>
-        </w:rPr>
-      </w:pPr>
-      <w:r>
-        <w:rPr>
-          <w:rFonts w:ascii="Times New Roman" w:hAnsi="Times New Roman" w:cs="Times New Roman"/>
-          <w:sz w:val="24"/>
-          <w:szCs w:val="24"/>
-        </w:rPr>
-        <w:t xml:space="preserve">Conducted staff management, quality assurance, and ambulance fleet </w:t>
-      </w:r>
-      <w:r>
-        <w:rPr>
-          <w:rFonts w:ascii="Times New Roman" w:hAnsi="Times New Roman" w:cs="Times New Roman"/>
-          <w:sz w:val="24"/>
-          <w:szCs w:val="24"/>
-        </w:rPr>
-        <w:t>management</w:t>
       </w:r>
     </w:p>
     <w:p>
@@ -2166,6 +2327,17 @@
         </w:rPr>
         <w:t>, and the general public</w:t>
       </w:r>
+    </w:p>
+    <w:p>
+      <w:pPr>
+        <w:spacing w:after="0"/>
+        <w:ind w:left="720"/>
+        <w:rPr>
+          <w:rFonts w:ascii="Times New Roman" w:hAnsi="Times New Roman" w:cs="Times New Roman"/>
+          <w:sz w:val="24"/>
+          <w:szCs w:val="24"/>
+        </w:rPr>
+      </w:pPr>
     </w:p>
     <w:p>
       <w:pPr>
@@ -3666,6 +3838,18 @@
       <w:shd w:val="clear" w:color="auto" w:fill="E1DFDD"/>
     </w:rPr>
   </w:style>
+  <w:style w:type="character" w:styleId="FollowedHyperlink">
+    <w:name w:val="FollowedHyperlink"/>
+    <w:basedOn w:val="DefaultParagraphFont"/>
+    <w:uiPriority w:val="99"/>
+    <w:semiHidden/>
+    <w:unhideWhenUsed/>
+    <w:rsid w:val="009E49C8"/>
+    <w:rPr>
+      <w:color w:val="954F72" w:themeColor="followedHyperlink"/>
+      <w:u w:val="single"/>
+    </w:rPr>
+  </w:style>
 </w:styles>
 </file>
 

</xml_diff>